<commit_message>
Remove multiple check boxes to be more similar to PDF output
Fix styling too.
</commit_message>
<xml_diff>
--- a/assets/templates/checklist-template.docx
+++ b/assets/templates/checklist-template.docx
@@ -200,7 +200,23 @@
           <w:sz w:val="24"/>
           <w:szCs w:val="24"/>
         </w:rPr>
-        <w:t xml:space="preserve">Landowner goals and objectives: </w:t>
+        <w:t>Landowner goals and objectives:</w:t>
+      </w:r>
+      <w:r>
+        <w:rPr>
+          <w:bCs/>
+          <w:sz w:val="24"/>
+          <w:szCs w:val="24"/>
+        </w:rPr>
+        <w:t xml:space="preserve"> </w:t>
+      </w:r>
+      <w:r>
+        <w:rPr>
+          <w:bCs/>
+          <w:sz w:val="24"/>
+          <w:szCs w:val="24"/>
+        </w:rPr>
+        <w:br/>
       </w:r>
       <w:sdt>
         <w:sdtPr>
@@ -246,6 +262,11 @@
       </w:r>
     </w:p>
     <w:p>
+      <w:pPr>
+        <w:rPr>
+          <w:bCs/>
+        </w:rPr>
+      </w:pPr>
       <w:r>
         <w:rPr>
           <w:b/>
@@ -282,7 +303,16 @@
         </w:sdtContent>
       </w:sdt>
       <w:r>
-        <w:t xml:space="preserve">   </w:t>
+        <w:t xml:space="preserve"> </w:t>
+      </w:r>
+      <w:r>
+        <w:t>feet</w:t>
+      </w:r>
+      <w:r>
+        <w:t xml:space="preserve">  </w:t>
+      </w:r>
+      <w:r>
+        <w:t xml:space="preserve"> </w:t>
       </w:r>
       <w:r>
         <w:rPr>
@@ -320,7 +350,13 @@
         <w:rPr>
           <w:b/>
         </w:rPr>
-        <w:t>% Slope:</w:t>
+        <w:t>%</w:t>
+      </w:r>
+      <w:r>
+        <w:rPr>
+          <w:b/>
+        </w:rPr>
+        <w:t xml:space="preserve"> Slope:</w:t>
       </w:r>
       <w:r>
         <w:t xml:space="preserve"> </w:t>
@@ -346,7 +382,7 @@
         </w:sdtContent>
       </w:sdt>
       <w:r>
-        <w:t xml:space="preserve">    </w:t>
+        <w:t>%</w:t>
       </w:r>
       <w:r>
         <w:br/>
@@ -355,159 +391,37 @@
         <w:rPr>
           <w:b/>
         </w:rPr>
-        <w:t xml:space="preserve">Slope position:  </w:t>
-      </w:r>
-      <w:r>
-        <w:t>lower</w:t>
-      </w:r>
-      <w:r>
-        <w:t xml:space="preserve"> </w:t>
+        <w:t>Slope position</w:t>
+      </w:r>
+      <w:r>
+        <w:rPr>
+          <w:bCs/>
+        </w:rPr>
+        <w:t xml:space="preserve">:  </w:t>
       </w:r>
       <w:sdt>
         <w:sdtPr>
-          <w:alias w:val="slope_position_lower"/>
+          <w:rPr>
+            <w:bCs/>
+          </w:rPr>
+          <w:alias w:val="slope_position"/>
           <w:tag w:val="text"/>
-          <w:id w:val="1119871842"/>
+          <w:id w:val="1510643785"/>
           <w:placeholder>
-            <w:docPart w:val="DefaultPlaceholder_-1854013440"/>
+            <w:docPart w:val="7ED312A86FF948D08A90C23C1019E255"/>
           </w:placeholder>
           <w:text/>
         </w:sdtPr>
-        <w:sdtEndPr/>
         <w:sdtContent>
           <w:r>
-            <w:t>_</w:t>
-          </w:r>
-          <w:r>
-            <w:t>_</w:t>
-          </w:r>
-          <w:r>
-            <w:t>_</w:t>
-          </w:r>
-          <w:r>
-            <w:t>_</w:t>
+            <w:rPr>
+              <w:bCs/>
+            </w:rPr>
+            <w:t>_______</w:t>
           </w:r>
         </w:sdtContent>
       </w:sdt>
-      <w:r>
-        <w:t xml:space="preserve">  </w:t>
-      </w:r>
-      <w:r>
-        <w:t>middle</w:t>
-      </w:r>
-      <w:r>
-        <w:t xml:space="preserve"> </w:t>
-      </w:r>
-      <w:sdt>
-        <w:sdtPr>
-          <w:alias w:val="slope_position_middle"/>
-          <w:tag w:val="text"/>
-          <w:id w:val="356011709"/>
-          <w:placeholder>
-            <w:docPart w:val="DefaultPlaceholder_-1854013440"/>
-          </w:placeholder>
-          <w:text/>
-        </w:sdtPr>
-        <w:sdtEndPr/>
-        <w:sdtContent>
-          <w:r>
-            <w:t>_</w:t>
-          </w:r>
-          <w:r>
-            <w:t>__</w:t>
-          </w:r>
-          <w:r>
-            <w:t>_</w:t>
-          </w:r>
-          <w:r>
-            <w:t>_</w:t>
-          </w:r>
-        </w:sdtContent>
-      </w:sdt>
-      <w:r>
-        <w:t xml:space="preserve"> </w:t>
-      </w:r>
-      <w:r>
-        <w:t xml:space="preserve"> </w:t>
-      </w:r>
-      <w:r>
-        <w:t>upper</w:t>
-      </w:r>
-      <w:r>
-        <w:t xml:space="preserve"> </w:t>
-      </w:r>
-      <w:sdt>
-        <w:sdtPr>
-          <w:alias w:val="slope_position_upper"/>
-          <w:tag w:val="text"/>
-          <w:id w:val="-1106198209"/>
-          <w:placeholder>
-            <w:docPart w:val="DefaultPlaceholder_-1854013440"/>
-          </w:placeholder>
-          <w:text/>
-        </w:sdtPr>
-        <w:sdtEndPr/>
-        <w:sdtContent>
-          <w:r>
-            <w:t>_</w:t>
-          </w:r>
-          <w:r>
-            <w:t>_</w:t>
-          </w:r>
-          <w:r>
-            <w:t>_</w:t>
-          </w:r>
-          <w:r>
-            <w:t>_</w:t>
-          </w:r>
-          <w:r>
-            <w:t>_</w:t>
-          </w:r>
-        </w:sdtContent>
-      </w:sdt>
-      <w:r>
-        <w:t xml:space="preserve"> </w:t>
-      </w:r>
-      <w:r>
-        <w:t xml:space="preserve"> </w:t>
-      </w:r>
-      <w:r>
-        <w:t>ridgetop</w:t>
-      </w:r>
-      <w:r>
-        <w:t xml:space="preserve"> </w:t>
-      </w:r>
-      <w:sdt>
-        <w:sdtPr>
-          <w:alias w:val="slope_position_ridgetop"/>
-          <w:tag w:val="text"/>
-          <w:id w:val="1058444299"/>
-          <w:placeholder>
-            <w:docPart w:val="DefaultPlaceholder_-1854013440"/>
-          </w:placeholder>
-          <w:text/>
-        </w:sdtPr>
-        <w:sdtEndPr/>
-        <w:sdtContent>
-          <w:r>
-            <w:t>_</w:t>
-          </w:r>
-          <w:r>
-            <w:t>_</w:t>
-          </w:r>
-          <w:r>
-            <w:t>_</w:t>
-          </w:r>
-          <w:r>
-            <w:t>_</w:t>
-          </w:r>
-          <w:r>
-            <w:t>_</w:t>
-          </w:r>
-        </w:sdtContent>
-      </w:sdt>
-    </w:p>
-    <w:p/>
+    </w:p>
     <w:p>
       <w:pPr>
         <w:spacing w:after="0"/>
@@ -567,6 +481,16 @@
       <w:pPr>
         <w:spacing w:after="80"/>
         <w:rPr>
+          <w:b/>
+          <w:sz w:val="24"/>
+          <w:szCs w:val="24"/>
+        </w:rPr>
+      </w:pPr>
+    </w:p>
+    <w:p>
+      <w:pPr>
+        <w:spacing w:after="80"/>
+        <w:rPr>
           <w:sz w:val="24"/>
           <w:szCs w:val="24"/>
         </w:rPr>
@@ -637,6 +561,11 @@
       <w:r>
         <w:t xml:space="preserve">     </w:t>
       </w:r>
+    </w:p>
+    <w:p>
+      <w:pPr>
+        <w:spacing w:after="80"/>
+      </w:pPr>
       <w:r>
         <w:rPr>
           <w:b/>
@@ -644,14 +573,14 @@
         <w:t>Stand structure:</w:t>
       </w:r>
       <w:r>
-        <w:t xml:space="preserve">  Even-aged</w:t>
+        <w:t xml:space="preserve"> </w:t>
       </w:r>
       <w:r>
         <w:t xml:space="preserve"> </w:t>
       </w:r>
       <w:sdt>
         <w:sdtPr>
-          <w:alias w:val="stand_structure_even_aged"/>
+          <w:alias w:val="stand_structure"/>
           <w:tag w:val="text"/>
           <w:id w:val="135543898"/>
           <w:placeholder>
@@ -672,141 +601,20 @@
       <w:r>
         <w:t xml:space="preserve">  </w:t>
       </w:r>
-      <w:r>
-        <w:t>Two-aged</w:t>
-      </w:r>
-      <w:r>
-        <w:t xml:space="preserve"> </w:t>
+    </w:p>
+    <w:p>
+      <w:r>
+        <w:rPr>
+          <w:b/>
+        </w:rPr>
+        <w:t>Overstory stand density:</w:t>
+      </w:r>
+      <w:r>
+        <w:t xml:space="preserve">  </w:t>
       </w:r>
       <w:sdt>
         <w:sdtPr>
-          <w:alias w:val="stand_structure_two_aged"/>
-          <w:tag w:val="text"/>
-          <w:id w:val="420526783"/>
-          <w:placeholder>
-            <w:docPart w:val="DefaultPlaceholder_-1854013440"/>
-          </w:placeholder>
-          <w:text/>
-        </w:sdtPr>
-        <w:sdtEndPr/>
-        <w:sdtContent>
-          <w:r>
-            <w:t>_</w:t>
-          </w:r>
-          <w:r>
-            <w:t>____</w:t>
-          </w:r>
-        </w:sdtContent>
-      </w:sdt>
-      <w:r>
-        <w:t xml:space="preserve">   </w:t>
-      </w:r>
-      <w:proofErr w:type="gramStart"/>
-      <w:r>
-        <w:t>Multi-aged</w:t>
-      </w:r>
-      <w:proofErr w:type="gramEnd"/>
-      <w:r>
-        <w:t xml:space="preserve"> </w:t>
-      </w:r>
-      <w:sdt>
-        <w:sdtPr>
-          <w:alias w:val="stand_structure_multi_aged"/>
-          <w:tag w:val="text"/>
-          <w:id w:val="-1984766876"/>
-          <w:placeholder>
-            <w:docPart w:val="DefaultPlaceholder_-1854013440"/>
-          </w:placeholder>
-          <w:text/>
-        </w:sdtPr>
-        <w:sdtEndPr/>
-        <w:sdtContent>
-          <w:r>
-            <w:t>_</w:t>
-          </w:r>
-          <w:r>
-            <w:t>____</w:t>
-          </w:r>
-        </w:sdtContent>
-      </w:sdt>
-    </w:p>
-    <w:p>
-      <w:r>
-        <w:rPr>
-          <w:b/>
-        </w:rPr>
-        <w:t>Overstory stand density:</w:t>
-      </w:r>
-      <w:r>
-        <w:t xml:space="preserve">  Low</w:t>
-      </w:r>
-      <w:r>
-        <w:t xml:space="preserve"> </w:t>
-      </w:r>
-      <w:sdt>
-        <w:sdtPr>
-          <w:alias w:val="overstory_stand_density_low"/>
-          <w:tag w:val="text"/>
-          <w:id w:val="532313324"/>
-          <w:placeholder>
-            <w:docPart w:val="DefaultPlaceholder_-1854013440"/>
-          </w:placeholder>
-          <w:text/>
-        </w:sdtPr>
-        <w:sdtEndPr/>
-        <w:sdtContent>
-          <w:r>
-            <w:t>_</w:t>
-          </w:r>
-          <w:r>
-            <w:t>____</w:t>
-          </w:r>
-        </w:sdtContent>
-      </w:sdt>
-      <w:r>
-        <w:t xml:space="preserve"> </w:t>
-      </w:r>
-      <w:r>
-        <w:t xml:space="preserve"> </w:t>
-      </w:r>
-      <w:r>
-        <w:t>Medium</w:t>
-      </w:r>
-      <w:r>
-        <w:t xml:space="preserve"> </w:t>
-      </w:r>
-      <w:sdt>
-        <w:sdtPr>
-          <w:alias w:val="overstory_stand_density_medium"/>
-          <w:tag w:val="text"/>
-          <w:id w:val="1875584049"/>
-          <w:placeholder>
-            <w:docPart w:val="DefaultPlaceholder_-1854013440"/>
-          </w:placeholder>
-          <w:text/>
-        </w:sdtPr>
-        <w:sdtEndPr/>
-        <w:sdtContent>
-          <w:r>
-            <w:t>_</w:t>
-          </w:r>
-          <w:r>
-            <w:t>____</w:t>
-          </w:r>
-        </w:sdtContent>
-      </w:sdt>
-      <w:r>
-        <w:t xml:space="preserve">  </w:t>
-      </w:r>
-      <w:r>
-        <w:t>High</w:t>
-      </w:r>
-      <w:r>
-        <w:t xml:space="preserve"> </w:t>
-      </w:r>
-      <w:sdt>
-        <w:sdtPr>
-          <w:alias w:val="overstory_stand_density_high"/>
+          <w:alias w:val="overstory_stand_density"/>
           <w:tag w:val="text"/>
           <w:id w:val="1965153107"/>
           <w:placeholder>
@@ -824,9 +632,6 @@
           </w:r>
         </w:sdtContent>
       </w:sdt>
-      <w:r>
-        <w:tab/>
-      </w:r>
     </w:p>
     <w:p>
       <w:r>
@@ -884,73 +689,10 @@
       <w:r>
         <w:t xml:space="preserve"> </w:t>
       </w:r>
-      <w:r>
-        <w:t>Low</w:t>
-      </w:r>
-      <w:r>
-        <w:t xml:space="preserve"> </w:t>
-      </w:r>
       <w:sdt>
         <w:sdtPr>
-          <w:alias w:val="understory_stand_density_low"/>
+          <w:alias w:val="understory_stand_density"/>
           <w:tag w:val="text"/>
-          <w:id w:val="1308281569"/>
-          <w:placeholder>
-            <w:docPart w:val="DefaultPlaceholder_-1854013440"/>
-          </w:placeholder>
-          <w:text/>
-        </w:sdtPr>
-        <w:sdtEndPr/>
-        <w:sdtContent>
-          <w:r>
-            <w:t>_</w:t>
-          </w:r>
-          <w:r>
-            <w:t>____</w:t>
-          </w:r>
-        </w:sdtContent>
-      </w:sdt>
-      <w:r>
-        <w:t xml:space="preserve">  </w:t>
-      </w:r>
-      <w:r>
-        <w:t>Medium</w:t>
-      </w:r>
-      <w:r>
-        <w:t xml:space="preserve"> </w:t>
-      </w:r>
-      <w:sdt>
-        <w:sdtPr>
-          <w:alias w:val="understory_stand_density_medium"/>
-          <w:tag w:val="text"/>
-          <w:id w:val="1604071538"/>
-          <w:placeholder>
-            <w:docPart w:val="DefaultPlaceholder_-1854013440"/>
-          </w:placeholder>
-          <w:text/>
-        </w:sdtPr>
-        <w:sdtEndPr/>
-        <w:sdtContent>
-          <w:r>
-            <w:t>_</w:t>
-          </w:r>
-          <w:r>
-            <w:t>____</w:t>
-          </w:r>
-        </w:sdtContent>
-      </w:sdt>
-      <w:r>
-        <w:t xml:space="preserve">  </w:t>
-      </w:r>
-      <w:r>
-        <w:t>High</w:t>
-      </w:r>
-      <w:r>
-        <w:t xml:space="preserve"> </w:t>
-      </w:r>
-      <w:sdt>
-        <w:sdtPr>
-          <w:alias w:val="understory_stand_density_high"/>
           <w:id w:val="2096054499"/>
           <w:placeholder>
             <w:docPart w:val="DefaultPlaceholder_-1854013440"/>
@@ -990,6 +732,7 @@
       <w:sdt>
         <w:sdtPr>
           <w:alias w:val="understory_species_composition"/>
+          <w:tag w:val="text"/>
           <w:id w:val="2064289142"/>
           <w:placeholder>
             <w:docPart w:val="DefaultPlaceholder_-1854013440"/>
@@ -1046,7 +789,11 @@
             <w:spacing w:after="0"/>
           </w:pPr>
           <w:r>
-            <w:t>______________________________________________________________________________________________________________________________________________________________________________________________________________________________________________________________________________________________________</w:t>
+            <w:t>_______________________________________________________________________________________________________________________________________________________________________________________</w:t>
+          </w:r>
+          <w:r>
+            <w:lastRenderedPageBreak/>
+            <w:t>_____________________________________________________________________________________________________________</w:t>
           </w:r>
         </w:p>
       </w:sdtContent>
@@ -1272,17 +1019,39 @@
         <w:spacing w:after="80"/>
       </w:pPr>
       <w:r>
+        <w:rPr>
+          <w:b/>
+          <w:bCs/>
+        </w:rPr>
         <w:t>Uniform</w:t>
       </w:r>
       <w:r>
-        <w:t>ly throughout stand</w:t>
+        <w:rPr>
+          <w:b/>
+          <w:bCs/>
+        </w:rPr>
+        <w:t>ity</w:t>
+      </w:r>
+      <w:r>
+        <w:rPr>
+          <w:b/>
+          <w:bCs/>
+        </w:rPr>
+        <w:t>:</w:t>
+      </w:r>
+      <w:r>
+        <w:rPr>
+          <w:b/>
+          <w:bCs/>
+        </w:rPr>
+        <w:t xml:space="preserve"> </w:t>
       </w:r>
       <w:r>
         <w:t xml:space="preserve"> </w:t>
       </w:r>
       <w:sdt>
         <w:sdtPr>
-          <w:alias w:val="mistletoe_uniformity_uniform"/>
+          <w:alias w:val="mistletoe_uniformity"/>
           <w:tag w:val="text"/>
           <w:id w:val="-1662848782"/>
           <w:placeholder>
@@ -1309,53 +1078,27 @@
       <w:r>
         <w:t xml:space="preserve">     </w:t>
       </w:r>
-      <w:r>
-        <w:t>Spotty</w:t>
-      </w:r>
-      <w:r>
-        <w:t>/location</w:t>
+    </w:p>
+    <w:p>
+      <w:pPr>
+        <w:spacing w:after="80"/>
+      </w:pPr>
+      <w:r>
+        <w:rPr>
+          <w:b/>
+          <w:bCs/>
+        </w:rPr>
+        <w:t>Mistletoe Location:</w:t>
+      </w:r>
+      <w:r>
+        <w:t xml:space="preserve">  </w:t>
       </w:r>
       <w:r>
         <w:t xml:space="preserve"> </w:t>
       </w:r>
       <w:sdt>
         <w:sdtPr>
-          <w:alias w:val="mistletoe_uniformity_spotty"/>
-          <w:tag w:val="text"/>
-          <w:id w:val="1120493587"/>
-          <w:placeholder>
-            <w:docPart w:val="DefaultPlaceholder_-1854013440"/>
-          </w:placeholder>
-          <w:text/>
-        </w:sdtPr>
-        <w:sdtEndPr/>
-        <w:sdtContent>
-          <w:r>
-            <w:t>_</w:t>
-          </w:r>
-          <w:r>
-            <w:t>________</w:t>
-          </w:r>
-        </w:sdtContent>
-      </w:sdt>
-      <w:r>
-        <w:t xml:space="preserve"> </w:t>
-      </w:r>
-      <w:r>
-        <w:t xml:space="preserve"> </w:t>
-      </w:r>
-      <w:r>
-        <w:t xml:space="preserve"> /</w:t>
-      </w:r>
-      <w:r>
-        <w:t xml:space="preserve"> </w:t>
-      </w:r>
-      <w:r>
-        <w:t xml:space="preserve"> </w:t>
-      </w:r>
-      <w:sdt>
-        <w:sdtPr>
-          <w:alias w:val="mistletoe_uniformity_location"/>
+          <w:alias w:val="mistletoe_location"/>
           <w:tag w:val="text"/>
           <w:id w:val="-1434814868"/>
           <w:placeholder>
@@ -1382,22 +1125,25 @@
         <w:spacing w:after="0"/>
       </w:pPr>
       <w:r>
+        <w:rPr>
+          <w:b/>
+          <w:bCs/>
+        </w:rPr>
         <w:t>Hawksworth in</w:t>
       </w:r>
       <w:r>
-        <w:t xml:space="preserve">fection rating (0-6):  </w:t>
-      </w:r>
-    </w:p>
-    <w:p>
-      <w:pPr>
-        <w:spacing w:after="0"/>
-      </w:pPr>
-      <w:r>
-        <w:t xml:space="preserve">None (0) </w:t>
+        <w:rPr>
+          <w:b/>
+          <w:bCs/>
+        </w:rPr>
+        <w:t>fection rating (0-6):</w:t>
+      </w:r>
+      <w:r>
+        <w:t xml:space="preserve">   </w:t>
       </w:r>
       <w:sdt>
         <w:sdtPr>
-          <w:alias w:val="hawksworth_none"/>
+          <w:alias w:val="hawksworth"/>
           <w:tag w:val="text"/>
           <w:id w:val="1909196085"/>
           <w:placeholder>
@@ -1412,87 +1158,16 @@
           </w:r>
         </w:sdtContent>
       </w:sdt>
-      <w:r>
-        <w:t xml:space="preserve">   Low (1-2) </w:t>
-      </w:r>
-      <w:sdt>
-        <w:sdtPr>
-          <w:alias w:val="hawksworth_low"/>
-          <w:tag w:val="text"/>
-          <w:id w:val="1222410986"/>
-          <w:placeholder>
-            <w:docPart w:val="DefaultPlaceholder_-1854013440"/>
-          </w:placeholder>
-          <w:text/>
-        </w:sdtPr>
-        <w:sdtEndPr/>
-        <w:sdtContent>
-          <w:r>
-            <w:t>_____</w:t>
-          </w:r>
-        </w:sdtContent>
-      </w:sdt>
-      <w:r>
-        <w:t xml:space="preserve">   Medium (3-4)</w:t>
-      </w:r>
-      <w:r>
-        <w:t xml:space="preserve"> </w:t>
-      </w:r>
-      <w:sdt>
-        <w:sdtPr>
-          <w:alias w:val="hawksworth_medium"/>
-          <w:tag w:val="text"/>
-          <w:id w:val="-1587374049"/>
-          <w:placeholder>
-            <w:docPart w:val="DefaultPlaceholder_-1854013440"/>
-          </w:placeholder>
-          <w:text/>
-        </w:sdtPr>
-        <w:sdtEndPr/>
-        <w:sdtContent>
-          <w:r>
-            <w:t>_</w:t>
-          </w:r>
-          <w:r>
-            <w:t>____</w:t>
-          </w:r>
-        </w:sdtContent>
-      </w:sdt>
-      <w:r>
-        <w:t xml:space="preserve">   High</w:t>
-      </w:r>
-      <w:r>
-        <w:t xml:space="preserve"> </w:t>
-      </w:r>
-      <w:r>
-        <w:t>(5-6)</w:t>
-      </w:r>
-      <w:r>
-        <w:t xml:space="preserve"> </w:t>
-      </w:r>
-      <w:sdt>
-        <w:sdtPr>
-          <w:alias w:val="hawksworth_high"/>
-          <w:tag w:val="text"/>
-          <w:id w:val="-1469351766"/>
-          <w:placeholder>
-            <w:docPart w:val="DefaultPlaceholder_-1854013440"/>
-          </w:placeholder>
-          <w:text/>
-        </w:sdtPr>
-        <w:sdtEndPr/>
-        <w:sdtContent>
-          <w:r>
-            <w:t>_____</w:t>
-          </w:r>
-        </w:sdtContent>
-      </w:sdt>
     </w:p>
     <w:p>
       <w:pPr>
         <w:spacing w:after="240"/>
       </w:pPr>
       <w:r>
+        <w:rPr>
+          <w:b/>
+          <w:bCs/>
+        </w:rPr>
         <w:t>Tree species infected:</w:t>
       </w:r>
       <w:r>
@@ -1743,7 +1418,6 @@
           <w:sz w:val="24"/>
           <w:szCs w:val="24"/>
         </w:rPr>
-        <w:lastRenderedPageBreak/>
         <w:t>Diagnosis &amp; Suggestions</w:t>
       </w:r>
     </w:p>
@@ -1767,30 +1441,21 @@
           <w:tag w:val="text"/>
           <w:id w:val="1964539365"/>
           <w:placeholder>
-            <w:docPart w:val="DefaultPlaceholder_-1854013440"/>
+            <w:docPart w:val="A2AA4DCEA95A48549EB53AD1328D85FA"/>
           </w:placeholder>
-          <w:showingPlcHdr/>
           <w:text/>
         </w:sdtPr>
         <w:sdtContent>
           <w:r>
             <w:rPr>
-              <w:rStyle w:val="PlaceholderText"/>
               <w:bCs/>
+              <w:sz w:val="24"/>
+              <w:szCs w:val="24"/>
             </w:rPr>
-            <w:t xml:space="preserve">Click or tap here to enter </w:t>
-          </w:r>
-          <w:proofErr w:type="spellStart"/>
-          <w:r>
-            <w:rPr>
-              <w:rStyle w:val="PlaceholderText"/>
-              <w:bCs/>
-            </w:rPr>
-            <w:t>text.</w:t>
+            <w:t>_______</w:t>
           </w:r>
         </w:sdtContent>
       </w:sdt>
-      <w:proofErr w:type="spellEnd"/>
     </w:p>
     <w:p>
       <w:pPr>
@@ -2184,6 +1849,7 @@
           <w:sz w:val="24"/>
           <w:szCs w:val="24"/>
         </w:rPr>
+        <w:lastRenderedPageBreak/>
         <w:t>Aspect:</w:t>
       </w:r>
       <w:r>
@@ -2874,7 +2540,6 @@
           <w:sz w:val="24"/>
           <w:szCs w:val="24"/>
         </w:rPr>
-        <w:lastRenderedPageBreak/>
         <w:t xml:space="preserve">Other issues: </w:t>
       </w:r>
       <w:r>
@@ -3771,6 +3436,65 @@
         </w:p>
       </w:docPartBody>
     </w:docPart>
+    <w:docPart>
+      <w:docPartPr>
+        <w:name w:val="A2AA4DCEA95A48549EB53AD1328D85FA"/>
+        <w:category>
+          <w:name w:val="General"/>
+          <w:gallery w:val="placeholder"/>
+        </w:category>
+        <w:types>
+          <w:type w:val="bbPlcHdr"/>
+        </w:types>
+        <w:behaviors>
+          <w:behavior w:val="content"/>
+        </w:behaviors>
+        <w:guid w:val="{5AD1E9CF-F91A-4C10-9738-181A0F189C95}"/>
+      </w:docPartPr>
+      <w:docPartBody>
+        <w:p>
+          <w:pPr>
+            <w:pStyle w:val="A2AA4DCEA95A48549EB53AD1328D85FA7"/>
+          </w:pPr>
+          <w:r>
+            <w:rPr>
+              <w:rStyle w:val="PlaceholderText"/>
+              <w:bCs/>
+            </w:rPr>
+            <w:t>Click or tap here to enter text.</w:t>
+          </w:r>
+        </w:p>
+      </w:docPartBody>
+    </w:docPart>
+    <w:docPart>
+      <w:docPartPr>
+        <w:name w:val="7ED312A86FF948D08A90C23C1019E255"/>
+        <w:category>
+          <w:name w:val="General"/>
+          <w:gallery w:val="placeholder"/>
+        </w:category>
+        <w:types>
+          <w:type w:val="bbPlcHdr"/>
+        </w:types>
+        <w:behaviors>
+          <w:behavior w:val="content"/>
+        </w:behaviors>
+        <w:guid w:val="{88885566-7FC7-4AC4-9638-33B923FC3621}"/>
+      </w:docPartPr>
+      <w:docPartBody>
+        <w:p>
+          <w:pPr>
+            <w:pStyle w:val="7ED312A86FF948D08A90C23C1019E2551"/>
+          </w:pPr>
+          <w:r>
+            <w:rPr>
+              <w:rStyle w:val="PlaceholderText"/>
+            </w:rPr>
+            <w:t>_____</w:t>
+          </w:r>
+        </w:p>
+      </w:docPartBody>
+    </w:docPart>
   </w:docParts>
 </w:glossaryDocument>
 </file>
@@ -3820,6 +3544,7 @@
     <w:rsid w:val="0001266C"/>
     <w:rsid w:val="00442332"/>
     <w:rsid w:val="00602E51"/>
+    <w:rsid w:val="00C813FA"/>
     <w:rsid w:val="00D76F0D"/>
     <w:rsid w:val="00F87BF0"/>
   </w:rsids>
@@ -4275,14 +4000,77 @@
     <w:basedOn w:val="DefaultParagraphFont"/>
     <w:uiPriority w:val="99"/>
     <w:semiHidden/>
-    <w:rsid w:val="0001266C"/>
+    <w:rsid w:val="00C813FA"/>
     <w:rPr>
       <w:color w:val="808080"/>
     </w:rPr>
   </w:style>
-  <w:style w:type="paragraph" w:customStyle="1" w:styleId="3909C29D8E0F472AB653BAED583F3FB11">
-    <w:name w:val="3909C29D8E0F472AB653BAED583F3FB11"/>
-    <w:rsid w:val="0001266C"/>
+  <w:style w:type="paragraph" w:customStyle="1" w:styleId="A2AA4DCEA95A48549EB53AD1328D85FA1">
+    <w:name w:val="A2AA4DCEA95A48549EB53AD1328D85FA1"/>
+    <w:rsid w:val="00C813FA"/>
+    <w:rPr>
+      <w:rFonts w:eastAsiaTheme="minorHAnsi"/>
+    </w:rPr>
+  </w:style>
+  <w:style w:type="paragraph" w:customStyle="1" w:styleId="A2AA4DCEA95A48549EB53AD1328D85FA">
+    <w:name w:val="A2AA4DCEA95A48549EB53AD1328D85FA"/>
+    <w:rsid w:val="00C813FA"/>
+    <w:rPr>
+      <w:rFonts w:eastAsiaTheme="minorHAnsi"/>
+    </w:rPr>
+  </w:style>
+  <w:style w:type="paragraph" w:customStyle="1" w:styleId="7ED312A86FF948D08A90C23C1019E255">
+    <w:name w:val="7ED312A86FF948D08A90C23C1019E255"/>
+    <w:rsid w:val="00C813FA"/>
+    <w:rPr>
+      <w:rFonts w:eastAsiaTheme="minorHAnsi"/>
+    </w:rPr>
+  </w:style>
+  <w:style w:type="paragraph" w:customStyle="1" w:styleId="A2AA4DCEA95A48549EB53AD1328D85FA2">
+    <w:name w:val="A2AA4DCEA95A48549EB53AD1328D85FA2"/>
+    <w:rsid w:val="00C813FA"/>
+    <w:rPr>
+      <w:rFonts w:eastAsiaTheme="minorHAnsi"/>
+    </w:rPr>
+  </w:style>
+  <w:style w:type="paragraph" w:customStyle="1" w:styleId="7ED312A86FF948D08A90C23C1019E2551">
+    <w:name w:val="7ED312A86FF948D08A90C23C1019E2551"/>
+    <w:rsid w:val="00C813FA"/>
+    <w:rPr>
+      <w:rFonts w:eastAsiaTheme="minorHAnsi"/>
+    </w:rPr>
+  </w:style>
+  <w:style w:type="paragraph" w:customStyle="1" w:styleId="A2AA4DCEA95A48549EB53AD1328D85FA3">
+    <w:name w:val="A2AA4DCEA95A48549EB53AD1328D85FA3"/>
+    <w:rsid w:val="00C813FA"/>
+    <w:rPr>
+      <w:rFonts w:eastAsiaTheme="minorHAnsi"/>
+    </w:rPr>
+  </w:style>
+  <w:style w:type="paragraph" w:customStyle="1" w:styleId="A2AA4DCEA95A48549EB53AD1328D85FA4">
+    <w:name w:val="A2AA4DCEA95A48549EB53AD1328D85FA4"/>
+    <w:rsid w:val="00C813FA"/>
+    <w:rPr>
+      <w:rFonts w:eastAsiaTheme="minorHAnsi"/>
+    </w:rPr>
+  </w:style>
+  <w:style w:type="paragraph" w:customStyle="1" w:styleId="A2AA4DCEA95A48549EB53AD1328D85FA5">
+    <w:name w:val="A2AA4DCEA95A48549EB53AD1328D85FA5"/>
+    <w:rsid w:val="00C813FA"/>
+    <w:rPr>
+      <w:rFonts w:eastAsiaTheme="minorHAnsi"/>
+    </w:rPr>
+  </w:style>
+  <w:style w:type="paragraph" w:customStyle="1" w:styleId="A2AA4DCEA95A48549EB53AD1328D85FA6">
+    <w:name w:val="A2AA4DCEA95A48549EB53AD1328D85FA6"/>
+    <w:rsid w:val="00C813FA"/>
+    <w:rPr>
+      <w:rFonts w:eastAsiaTheme="minorHAnsi"/>
+    </w:rPr>
+  </w:style>
+  <w:style w:type="paragraph" w:customStyle="1" w:styleId="A2AA4DCEA95A48549EB53AD1328D85FA7">
+    <w:name w:val="A2AA4DCEA95A48549EB53AD1328D85FA7"/>
+    <w:rsid w:val="00C813FA"/>
     <w:rPr>
       <w:rFonts w:eastAsiaTheme="minorHAnsi"/>
     </w:rPr>

</xml_diff>

<commit_message>
Switch from Calibri to Arial for compatibility on iOS
</commit_message>
<xml_diff>
--- a/assets/templates/checklist-template.docx
+++ b/assets/templates/checklist-template.docx
@@ -5,21 +5,29 @@
     <w:p>
       <w:pPr>
         <w:spacing w:after="80"/>
-      </w:pPr>
-      <w:r>
-        <w:rPr>
+        <w:rPr>
+          <w:rFonts w:ascii="Arial" w:hAnsi="Arial" w:cs="Arial"/>
+        </w:rPr>
+      </w:pPr>
+      <w:r>
+        <w:rPr>
+          <w:rFonts w:ascii="Arial" w:hAnsi="Arial" w:cs="Arial"/>
           <w:b/>
         </w:rPr>
         <w:t>Landowner name:</w:t>
       </w:r>
       <w:r>
         <w:rPr>
+          <w:rFonts w:ascii="Arial" w:hAnsi="Arial" w:cs="Arial"/>
           <w:b/>
         </w:rPr>
         <w:t xml:space="preserve"> </w:t>
       </w:r>
       <w:sdt>
         <w:sdtPr>
+          <w:rPr>
+            <w:rFonts w:ascii="Arial" w:hAnsi="Arial" w:cs="Arial"/>
+          </w:rPr>
           <w:alias w:val="landowner_name"/>
           <w:tag w:val="text"/>
           <w:id w:val="-1868209944"/>
@@ -31,39 +39,57 @@
         <w:sdtEndPr/>
         <w:sdtContent>
           <w:r>
+            <w:rPr>
+              <w:rFonts w:ascii="Arial" w:hAnsi="Arial" w:cs="Arial"/>
+            </w:rPr>
             <w:t>___</w:t>
           </w:r>
           <w:r>
+            <w:rPr>
+              <w:rFonts w:ascii="Arial" w:hAnsi="Arial" w:cs="Arial"/>
+            </w:rPr>
             <w:t>__</w:t>
           </w:r>
           <w:r>
+            <w:rPr>
+              <w:rFonts w:ascii="Arial" w:hAnsi="Arial" w:cs="Arial"/>
+            </w:rPr>
             <w:t>_______________________</w:t>
           </w:r>
         </w:sdtContent>
       </w:sdt>
       <w:r>
+        <w:rPr>
+          <w:rFonts w:ascii="Arial" w:hAnsi="Arial" w:cs="Arial"/>
+        </w:rPr>
         <w:br/>
       </w:r>
       <w:r>
         <w:rPr>
+          <w:rFonts w:ascii="Arial" w:hAnsi="Arial" w:cs="Arial"/>
           <w:b/>
         </w:rPr>
         <w:t>Address</w:t>
       </w:r>
       <w:r>
         <w:rPr>
+          <w:rFonts w:ascii="Arial" w:hAnsi="Arial" w:cs="Arial"/>
           <w:b/>
         </w:rPr>
         <w:t>:</w:t>
       </w:r>
       <w:r>
         <w:rPr>
+          <w:rFonts w:ascii="Arial" w:hAnsi="Arial" w:cs="Arial"/>
           <w:bCs/>
         </w:rPr>
         <w:t xml:space="preserve"> </w:t>
       </w:r>
       <w:sdt>
         <w:sdtPr>
+          <w:rPr>
+            <w:rFonts w:ascii="Arial" w:hAnsi="Arial" w:cs="Arial"/>
+          </w:rPr>
           <w:alias w:val="landowner_address"/>
           <w:tag w:val="text"/>
           <w:id w:val="1105457054"/>
@@ -75,6 +101,9 @@
         <w:sdtEndPr/>
         <w:sdtContent>
           <w:r>
+            <w:rPr>
+              <w:rFonts w:ascii="Arial" w:hAnsi="Arial" w:cs="Arial"/>
+            </w:rPr>
             <w:t>_______________________________________</w:t>
           </w:r>
         </w:sdtContent>
@@ -83,9 +112,13 @@
     <w:p>
       <w:pPr>
         <w:spacing w:after="80"/>
-      </w:pPr>
-      <w:r>
-        <w:rPr>
+        <w:rPr>
+          <w:rFonts w:ascii="Arial" w:hAnsi="Arial" w:cs="Arial"/>
+        </w:rPr>
+      </w:pPr>
+      <w:r>
+        <w:rPr>
+          <w:rFonts w:ascii="Arial" w:hAnsi="Arial" w:cs="Arial"/>
           <w:b/>
           <w:bCs/>
         </w:rPr>
@@ -93,6 +126,9 @@
       </w:r>
       <w:sdt>
         <w:sdtPr>
+          <w:rPr>
+            <w:rFonts w:ascii="Arial" w:hAnsi="Arial" w:cs="Arial"/>
+          </w:rPr>
           <w:alias w:val="landowner_email"/>
           <w:tag w:val="text"/>
           <w:id w:val="1031544641"/>
@@ -104,6 +140,9 @@
         <w:sdtEndPr/>
         <w:sdtContent>
           <w:r>
+            <w:rPr>
+              <w:rFonts w:ascii="Arial" w:hAnsi="Arial" w:cs="Arial"/>
+            </w:rPr>
             <w:t>______________________________________</w:t>
           </w:r>
         </w:sdtContent>
@@ -112,27 +151,29 @@
     <w:p>
       <w:pPr>
         <w:spacing w:after="240"/>
-      </w:pPr>
-      <w:r>
-        <w:rPr>
-          <w:b/>
-        </w:rPr>
-        <w:t>Stand/Area Name</w:t>
-      </w:r>
-      <w:r>
-        <w:rPr>
-          <w:b/>
-        </w:rPr>
-        <w:t>:</w:t>
-      </w:r>
-      <w:r>
-        <w:rPr>
+        <w:rPr>
+          <w:rFonts w:ascii="Arial" w:hAnsi="Arial" w:cs="Arial"/>
+        </w:rPr>
+      </w:pPr>
+      <w:r>
+        <w:rPr>
+          <w:rFonts w:ascii="Arial" w:hAnsi="Arial" w:cs="Arial"/>
+          <w:b/>
+        </w:rPr>
+        <w:t>Stand/Area Name:</w:t>
+      </w:r>
+      <w:r>
+        <w:rPr>
+          <w:rFonts w:ascii="Arial" w:hAnsi="Arial" w:cs="Arial"/>
           <w:b/>
         </w:rPr>
         <w:t xml:space="preserve"> </w:t>
       </w:r>
       <w:sdt>
         <w:sdtPr>
+          <w:rPr>
+            <w:rFonts w:ascii="Arial" w:hAnsi="Arial" w:cs="Arial"/>
+          </w:rPr>
           <w:alias w:val="area_name"/>
           <w:tag w:val="text"/>
           <w:id w:val="-783041758"/>
@@ -144,33 +185,55 @@
         <w:sdtEndPr/>
         <w:sdtContent>
           <w:r>
+            <w:rPr>
+              <w:rFonts w:ascii="Arial" w:hAnsi="Arial" w:cs="Arial"/>
+            </w:rPr>
             <w:t>________________________</w:t>
           </w:r>
           <w:r>
+            <w:rPr>
+              <w:rFonts w:ascii="Arial" w:hAnsi="Arial" w:cs="Arial"/>
+            </w:rPr>
             <w:t>__</w:t>
           </w:r>
           <w:r>
+            <w:rPr>
+              <w:rFonts w:ascii="Arial" w:hAnsi="Arial" w:cs="Arial"/>
+            </w:rPr>
             <w:t>__</w:t>
           </w:r>
           <w:r>
+            <w:rPr>
+              <w:rFonts w:ascii="Arial" w:hAnsi="Arial" w:cs="Arial"/>
+            </w:rPr>
             <w:t>____</w:t>
           </w:r>
         </w:sdtContent>
       </w:sdt>
       <w:r>
+        <w:rPr>
+          <w:rFonts w:ascii="Arial" w:hAnsi="Arial" w:cs="Arial"/>
+        </w:rPr>
         <w:br/>
       </w:r>
       <w:r>
         <w:rPr>
+          <w:rFonts w:ascii="Arial" w:hAnsi="Arial" w:cs="Arial"/>
           <w:b/>
         </w:rPr>
         <w:t>Acres:</w:t>
       </w:r>
       <w:r>
+        <w:rPr>
+          <w:rFonts w:ascii="Arial" w:hAnsi="Arial" w:cs="Arial"/>
+        </w:rPr>
         <w:t xml:space="preserve"> </w:t>
       </w:r>
       <w:sdt>
         <w:sdtPr>
+          <w:rPr>
+            <w:rFonts w:ascii="Arial" w:hAnsi="Arial" w:cs="Arial"/>
+          </w:rPr>
           <w:alias w:val="acres"/>
           <w:tag w:val="text"/>
           <w:id w:val="-1811633401"/>
@@ -182,9 +245,15 @@
         <w:sdtEndPr/>
         <w:sdtContent>
           <w:r>
+            <w:rPr>
+              <w:rFonts w:ascii="Arial" w:hAnsi="Arial" w:cs="Arial"/>
+            </w:rPr>
             <w:t>_</w:t>
           </w:r>
           <w:r>
+            <w:rPr>
+              <w:rFonts w:ascii="Arial" w:hAnsi="Arial" w:cs="Arial"/>
+            </w:rPr>
             <w:t>__________________________</w:t>
           </w:r>
         </w:sdtContent>
@@ -193,9 +262,13 @@
     <w:p>
       <w:pPr>
         <w:spacing w:after="240"/>
-      </w:pPr>
-      <w:r>
-        <w:rPr>
+        <w:rPr>
+          <w:rFonts w:ascii="Arial" w:hAnsi="Arial" w:cs="Arial"/>
+        </w:rPr>
+      </w:pPr>
+      <w:r>
+        <w:rPr>
+          <w:rFonts w:ascii="Arial" w:hAnsi="Arial" w:cs="Arial"/>
           <w:b/>
           <w:sz w:val="24"/>
           <w:szCs w:val="24"/>
@@ -204,6 +277,7 @@
       </w:r>
       <w:r>
         <w:rPr>
+          <w:rFonts w:ascii="Arial" w:hAnsi="Arial" w:cs="Arial"/>
           <w:bCs/>
           <w:sz w:val="24"/>
           <w:szCs w:val="24"/>
@@ -212,6 +286,7 @@
       </w:r>
       <w:r>
         <w:rPr>
+          <w:rFonts w:ascii="Arial" w:hAnsi="Arial" w:cs="Arial"/>
           <w:bCs/>
           <w:sz w:val="24"/>
           <w:szCs w:val="24"/>
@@ -220,6 +295,9 @@
       </w:r>
       <w:sdt>
         <w:sdtPr>
+          <w:rPr>
+            <w:rFonts w:ascii="Arial" w:hAnsi="Arial" w:cs="Arial"/>
+          </w:rPr>
           <w:alias w:val="landowner_goals"/>
           <w:tag w:val="text"/>
           <w:id w:val="576328429"/>
@@ -231,16 +309,22 @@
         <w:sdtEndPr/>
         <w:sdtContent>
           <w:r>
+            <w:rPr>
+              <w:rFonts w:ascii="Arial" w:hAnsi="Arial" w:cs="Arial"/>
+            </w:rPr>
             <w:t>____________________________________________________________________________________________________________________________________________________________________________________________________________________________________________________</w:t>
           </w:r>
           <w:r>
+            <w:rPr>
+              <w:rFonts w:ascii="Arial" w:hAnsi="Arial" w:cs="Arial"/>
+            </w:rPr>
             <w:t>_______________</w:t>
           </w:r>
           <w:r>
-            <w:t>________________________________</w:t>
-          </w:r>
-          <w:r>
-            <w:t>___</w:t>
+            <w:rPr>
+              <w:rFonts w:ascii="Arial" w:hAnsi="Arial" w:cs="Arial"/>
+            </w:rPr>
+            <w:t>___________________________________</w:t>
           </w:r>
         </w:sdtContent>
       </w:sdt>
@@ -248,12 +332,14 @@
     <w:p>
       <w:pPr>
         <w:rPr>
-          <w:sz w:val="24"/>
-          <w:szCs w:val="24"/>
-        </w:rPr>
-      </w:pPr>
-      <w:r>
-        <w:rPr>
+          <w:rFonts w:ascii="Arial" w:hAnsi="Arial" w:cs="Arial"/>
+          <w:sz w:val="24"/>
+          <w:szCs w:val="24"/>
+        </w:rPr>
+      </w:pPr>
+      <w:r>
+        <w:rPr>
+          <w:rFonts w:ascii="Arial" w:hAnsi="Arial" w:cs="Arial"/>
           <w:b/>
           <w:sz w:val="24"/>
           <w:szCs w:val="24"/>
@@ -264,26 +350,28 @@
     <w:p>
       <w:pPr>
         <w:rPr>
+          <w:rFonts w:ascii="Arial" w:hAnsi="Arial" w:cs="Arial"/>
           <w:bCs/>
         </w:rPr>
       </w:pPr>
       <w:r>
         <w:rPr>
-          <w:b/>
-        </w:rPr>
-        <w:t>Elevation</w:t>
-      </w:r>
-      <w:r>
-        <w:rPr>
-          <w:b/>
-        </w:rPr>
-        <w:t>:</w:t>
-      </w:r>
-      <w:r>
+          <w:rFonts w:ascii="Arial" w:hAnsi="Arial" w:cs="Arial"/>
+          <w:b/>
+        </w:rPr>
+        <w:t>Elevation:</w:t>
+      </w:r>
+      <w:r>
+        <w:rPr>
+          <w:rFonts w:ascii="Arial" w:hAnsi="Arial" w:cs="Arial"/>
+        </w:rPr>
         <w:t xml:space="preserve"> </w:t>
       </w:r>
       <w:sdt>
         <w:sdtPr>
+          <w:rPr>
+            <w:rFonts w:ascii="Arial" w:hAnsi="Arial" w:cs="Arial"/>
+          </w:rPr>
           <w:alias w:val="elevation"/>
           <w:tag w:val="text"/>
           <w:id w:val="-1329826530"/>
@@ -295,36 +383,61 @@
         <w:sdtEndPr/>
         <w:sdtContent>
           <w:r>
+            <w:rPr>
+              <w:rFonts w:ascii="Arial" w:hAnsi="Arial" w:cs="Arial"/>
+            </w:rPr>
             <w:t>_</w:t>
           </w:r>
           <w:r>
+            <w:rPr>
+              <w:rFonts w:ascii="Arial" w:hAnsi="Arial" w:cs="Arial"/>
+            </w:rPr>
             <w:t>______</w:t>
           </w:r>
         </w:sdtContent>
       </w:sdt>
       <w:r>
+        <w:rPr>
+          <w:rFonts w:ascii="Arial" w:hAnsi="Arial" w:cs="Arial"/>
+        </w:rPr>
         <w:t xml:space="preserve"> </w:t>
       </w:r>
       <w:r>
+        <w:rPr>
+          <w:rFonts w:ascii="Arial" w:hAnsi="Arial" w:cs="Arial"/>
+        </w:rPr>
         <w:t>feet</w:t>
       </w:r>
       <w:r>
+        <w:rPr>
+          <w:rFonts w:ascii="Arial" w:hAnsi="Arial" w:cs="Arial"/>
+        </w:rPr>
         <w:t xml:space="preserve">  </w:t>
       </w:r>
       <w:r>
+        <w:rPr>
+          <w:rFonts w:ascii="Arial" w:hAnsi="Arial" w:cs="Arial"/>
+        </w:rPr>
         <w:t xml:space="preserve"> </w:t>
       </w:r>
       <w:r>
         <w:rPr>
+          <w:rFonts w:ascii="Arial" w:hAnsi="Arial" w:cs="Arial"/>
           <w:b/>
         </w:rPr>
         <w:t>Aspect:</w:t>
       </w:r>
       <w:r>
+        <w:rPr>
+          <w:rFonts w:ascii="Arial" w:hAnsi="Arial" w:cs="Arial"/>
+        </w:rPr>
         <w:t xml:space="preserve"> </w:t>
       </w:r>
       <w:sdt>
         <w:sdtPr>
+          <w:rPr>
+            <w:rFonts w:ascii="Arial" w:hAnsi="Arial" w:cs="Arial"/>
+          </w:rPr>
           <w:alias w:val="aspect"/>
           <w:tag w:val="text"/>
           <w:id w:val="-1906446133"/>
@@ -336,33 +449,50 @@
         <w:sdtEndPr/>
         <w:sdtContent>
           <w:r>
+            <w:rPr>
+              <w:rFonts w:ascii="Arial" w:hAnsi="Arial" w:cs="Arial"/>
+            </w:rPr>
             <w:t>___</w:t>
           </w:r>
           <w:r>
+            <w:rPr>
+              <w:rFonts w:ascii="Arial" w:hAnsi="Arial" w:cs="Arial"/>
+            </w:rPr>
             <w:t>_</w:t>
           </w:r>
         </w:sdtContent>
       </w:sdt>
       <w:r>
+        <w:rPr>
+          <w:rFonts w:ascii="Arial" w:hAnsi="Arial" w:cs="Arial"/>
+        </w:rPr>
         <w:t xml:space="preserve">   </w:t>
       </w:r>
       <w:r>
         <w:rPr>
+          <w:rFonts w:ascii="Arial" w:hAnsi="Arial" w:cs="Arial"/>
           <w:b/>
         </w:rPr>
         <w:t>%</w:t>
       </w:r>
       <w:r>
         <w:rPr>
+          <w:rFonts w:ascii="Arial" w:hAnsi="Arial" w:cs="Arial"/>
           <w:b/>
         </w:rPr>
         <w:t xml:space="preserve"> Slope:</w:t>
       </w:r>
       <w:r>
+        <w:rPr>
+          <w:rFonts w:ascii="Arial" w:hAnsi="Arial" w:cs="Arial"/>
+        </w:rPr>
         <w:t xml:space="preserve"> </w:t>
       </w:r>
       <w:sdt>
         <w:sdtPr>
+          <w:rPr>
+            <w:rFonts w:ascii="Arial" w:hAnsi="Arial" w:cs="Arial"/>
+          </w:rPr>
           <w:alias w:val="slope_percentage"/>
           <w:tag w:val="text"/>
           <w:id w:val="-489489339"/>
@@ -374,27 +504,41 @@
         <w:sdtEndPr/>
         <w:sdtContent>
           <w:r>
+            <w:rPr>
+              <w:rFonts w:ascii="Arial" w:hAnsi="Arial" w:cs="Arial"/>
+            </w:rPr>
             <w:t>_</w:t>
           </w:r>
           <w:r>
+            <w:rPr>
+              <w:rFonts w:ascii="Arial" w:hAnsi="Arial" w:cs="Arial"/>
+            </w:rPr>
             <w:t>____</w:t>
           </w:r>
         </w:sdtContent>
       </w:sdt>
       <w:r>
+        <w:rPr>
+          <w:rFonts w:ascii="Arial" w:hAnsi="Arial" w:cs="Arial"/>
+        </w:rPr>
         <w:t>%</w:t>
       </w:r>
       <w:r>
+        <w:rPr>
+          <w:rFonts w:ascii="Arial" w:hAnsi="Arial" w:cs="Arial"/>
+        </w:rPr>
         <w:br/>
       </w:r>
       <w:r>
         <w:rPr>
+          <w:rFonts w:ascii="Arial" w:hAnsi="Arial" w:cs="Arial"/>
           <w:b/>
         </w:rPr>
         <w:t>Slope position</w:t>
       </w:r>
       <w:r>
         <w:rPr>
+          <w:rFonts w:ascii="Arial" w:hAnsi="Arial" w:cs="Arial"/>
           <w:bCs/>
         </w:rPr>
         <w:t xml:space="preserve">:  </w:t>
@@ -402,6 +546,7 @@
       <w:sdt>
         <w:sdtPr>
           <w:rPr>
+            <w:rFonts w:ascii="Arial" w:hAnsi="Arial" w:cs="Arial"/>
             <w:bCs/>
           </w:rPr>
           <w:alias w:val="slope_position"/>
@@ -412,9 +557,11 @@
           </w:placeholder>
           <w:text/>
         </w:sdtPr>
+        <w:sdtEndPr/>
         <w:sdtContent>
           <w:r>
             <w:rPr>
+              <w:rFonts w:ascii="Arial" w:hAnsi="Arial" w:cs="Arial"/>
               <w:bCs/>
             </w:rPr>
             <w:t>_______</w:t>
@@ -425,24 +572,28 @@
     <w:p>
       <w:pPr>
         <w:spacing w:after="0"/>
-      </w:pPr>
-      <w:r>
-        <w:rPr>
-          <w:b/>
-        </w:rPr>
-        <w:t>Soil Information</w:t>
-      </w:r>
-      <w:r>
-        <w:rPr>
-          <w:b/>
-        </w:rPr>
-        <w:t>:</w:t>
-      </w:r>
-      <w:r>
+        <w:rPr>
+          <w:rFonts w:ascii="Arial" w:hAnsi="Arial" w:cs="Arial"/>
+        </w:rPr>
+      </w:pPr>
+      <w:r>
+        <w:rPr>
+          <w:rFonts w:ascii="Arial" w:hAnsi="Arial" w:cs="Arial"/>
+          <w:b/>
+        </w:rPr>
+        <w:t>Soil Information:</w:t>
+      </w:r>
+      <w:r>
+        <w:rPr>
+          <w:rFonts w:ascii="Arial" w:hAnsi="Arial" w:cs="Arial"/>
+        </w:rPr>
         <w:br/>
       </w:r>
       <w:sdt>
         <w:sdtPr>
+          <w:rPr>
+            <w:rFonts w:ascii="Arial" w:hAnsi="Arial" w:cs="Arial"/>
+          </w:rPr>
           <w:alias w:val="soil_information"/>
           <w:tag w:val="text"/>
           <w:id w:val="393012344"/>
@@ -454,24 +605,45 @@
         <w:sdtEndPr/>
         <w:sdtContent>
           <w:r>
+            <w:rPr>
+              <w:rFonts w:ascii="Arial" w:hAnsi="Arial" w:cs="Arial"/>
+            </w:rPr>
             <w:t>________________________________________________________________________</w:t>
           </w:r>
           <w:r>
+            <w:rPr>
+              <w:rFonts w:ascii="Arial" w:hAnsi="Arial" w:cs="Arial"/>
+            </w:rPr>
             <w:t>_________</w:t>
           </w:r>
           <w:r>
+            <w:rPr>
+              <w:rFonts w:ascii="Arial" w:hAnsi="Arial" w:cs="Arial"/>
+            </w:rPr>
             <w:t>___</w:t>
           </w:r>
           <w:r>
+            <w:rPr>
+              <w:rFonts w:ascii="Arial" w:hAnsi="Arial" w:cs="Arial"/>
+            </w:rPr>
             <w:t>______________</w:t>
           </w:r>
           <w:r>
+            <w:rPr>
+              <w:rFonts w:ascii="Arial" w:hAnsi="Arial" w:cs="Arial"/>
+            </w:rPr>
             <w:t>__________________________________________________________________________________________________________________________________________________________________________________</w:t>
           </w:r>
           <w:r>
+            <w:rPr>
+              <w:rFonts w:ascii="Arial" w:hAnsi="Arial" w:cs="Arial"/>
+            </w:rPr>
             <w:t>________________</w:t>
           </w:r>
           <w:r>
+            <w:rPr>
+              <w:rFonts w:ascii="Arial" w:hAnsi="Arial" w:cs="Arial"/>
+            </w:rPr>
             <w:t>__</w:t>
           </w:r>
         </w:sdtContent>
@@ -481,6 +653,7 @@
       <w:pPr>
         <w:spacing w:after="80"/>
         <w:rPr>
+          <w:rFonts w:ascii="Arial" w:hAnsi="Arial" w:cs="Arial"/>
           <w:b/>
           <w:sz w:val="24"/>
           <w:szCs w:val="24"/>
@@ -491,12 +664,14 @@
       <w:pPr>
         <w:spacing w:after="80"/>
         <w:rPr>
-          <w:sz w:val="24"/>
-          <w:szCs w:val="24"/>
-        </w:rPr>
-      </w:pPr>
-      <w:r>
-        <w:rPr>
+          <w:rFonts w:ascii="Arial" w:hAnsi="Arial" w:cs="Arial"/>
+          <w:sz w:val="24"/>
+          <w:szCs w:val="24"/>
+        </w:rPr>
+      </w:pPr>
+      <w:r>
+        <w:rPr>
+          <w:rFonts w:ascii="Arial" w:hAnsi="Arial" w:cs="Arial"/>
           <w:b/>
           <w:sz w:val="24"/>
           <w:szCs w:val="24"/>
@@ -507,24 +682,28 @@
     <w:p>
       <w:pPr>
         <w:spacing w:after="80"/>
-      </w:pPr>
-      <w:r>
-        <w:rPr>
-          <w:b/>
-        </w:rPr>
-        <w:t>Cover type</w:t>
-      </w:r>
-      <w:r>
-        <w:rPr>
-          <w:b/>
-        </w:rPr>
-        <w:t>:</w:t>
-      </w:r>
-      <w:r>
+        <w:rPr>
+          <w:rFonts w:ascii="Arial" w:hAnsi="Arial" w:cs="Arial"/>
+        </w:rPr>
+      </w:pPr>
+      <w:r>
+        <w:rPr>
+          <w:rFonts w:ascii="Arial" w:hAnsi="Arial" w:cs="Arial"/>
+          <w:b/>
+        </w:rPr>
+        <w:t>Cover type:</w:t>
+      </w:r>
+      <w:r>
+        <w:rPr>
+          <w:rFonts w:ascii="Arial" w:hAnsi="Arial" w:cs="Arial"/>
+        </w:rPr>
         <w:t xml:space="preserve"> </w:t>
       </w:r>
       <w:sdt>
         <w:sdtPr>
+          <w:rPr>
+            <w:rFonts w:ascii="Arial" w:hAnsi="Arial" w:cs="Arial"/>
+          </w:rPr>
           <w:alias w:val="cover_type"/>
           <w:tag w:val="text"/>
           <w:id w:val="1413739008"/>
@@ -536,50 +715,69 @@
         <w:sdtEndPr/>
         <w:sdtContent>
           <w:r>
+            <w:rPr>
+              <w:rFonts w:ascii="Arial" w:hAnsi="Arial" w:cs="Arial"/>
+            </w:rPr>
             <w:t>_</w:t>
           </w:r>
           <w:r>
-            <w:t>_____________</w:t>
-          </w:r>
-          <w:r>
-            <w:t>__</w:t>
-          </w:r>
-          <w:r>
-            <w:t>_</w:t>
-          </w:r>
-          <w:r>
-            <w:t>___</w:t>
-          </w:r>
-          <w:r>
+            <w:rPr>
+              <w:rFonts w:ascii="Arial" w:hAnsi="Arial" w:cs="Arial"/>
+            </w:rPr>
+            <w:t>___________________</w:t>
+          </w:r>
+          <w:r>
+            <w:rPr>
+              <w:rFonts w:ascii="Arial" w:hAnsi="Arial" w:cs="Arial"/>
+            </w:rPr>
             <w:t>_____</w:t>
           </w:r>
           <w:r>
+            <w:rPr>
+              <w:rFonts w:ascii="Arial" w:hAnsi="Arial" w:cs="Arial"/>
+            </w:rPr>
             <w:t>__</w:t>
           </w:r>
         </w:sdtContent>
       </w:sdt>
       <w:r>
+        <w:rPr>
+          <w:rFonts w:ascii="Arial" w:hAnsi="Arial" w:cs="Arial"/>
+        </w:rPr>
         <w:t xml:space="preserve">     </w:t>
       </w:r>
     </w:p>
     <w:p>
       <w:pPr>
         <w:spacing w:after="80"/>
-      </w:pPr>
-      <w:r>
-        <w:rPr>
+        <w:rPr>
+          <w:rFonts w:ascii="Arial" w:hAnsi="Arial" w:cs="Arial"/>
+        </w:rPr>
+      </w:pPr>
+      <w:r>
+        <w:rPr>
+          <w:rFonts w:ascii="Arial" w:hAnsi="Arial" w:cs="Arial"/>
           <w:b/>
         </w:rPr>
         <w:t>Stand structure:</w:t>
       </w:r>
       <w:r>
+        <w:rPr>
+          <w:rFonts w:ascii="Arial" w:hAnsi="Arial" w:cs="Arial"/>
+        </w:rPr>
         <w:t xml:space="preserve"> </w:t>
       </w:r>
       <w:r>
+        <w:rPr>
+          <w:rFonts w:ascii="Arial" w:hAnsi="Arial" w:cs="Arial"/>
+        </w:rPr>
         <w:t xml:space="preserve"> </w:t>
       </w:r>
       <w:sdt>
         <w:sdtPr>
+          <w:rPr>
+            <w:rFonts w:ascii="Arial" w:hAnsi="Arial" w:cs="Arial"/>
+          </w:rPr>
           <w:alias w:val="stand_structure"/>
           <w:tag w:val="text"/>
           <w:id w:val="135543898"/>
@@ -591,29 +789,50 @@
         <w:sdtEndPr/>
         <w:sdtContent>
           <w:r>
+            <w:rPr>
+              <w:rFonts w:ascii="Arial" w:hAnsi="Arial" w:cs="Arial"/>
+            </w:rPr>
             <w:t>_</w:t>
           </w:r>
           <w:r>
+            <w:rPr>
+              <w:rFonts w:ascii="Arial" w:hAnsi="Arial" w:cs="Arial"/>
+            </w:rPr>
             <w:t>_____</w:t>
           </w:r>
         </w:sdtContent>
       </w:sdt>
       <w:r>
+        <w:rPr>
+          <w:rFonts w:ascii="Arial" w:hAnsi="Arial" w:cs="Arial"/>
+        </w:rPr>
         <w:t xml:space="preserve">  </w:t>
       </w:r>
     </w:p>
     <w:p>
-      <w:r>
-        <w:rPr>
+      <w:pPr>
+        <w:rPr>
+          <w:rFonts w:ascii="Arial" w:hAnsi="Arial" w:cs="Arial"/>
+        </w:rPr>
+      </w:pPr>
+      <w:r>
+        <w:rPr>
+          <w:rFonts w:ascii="Arial" w:hAnsi="Arial" w:cs="Arial"/>
           <w:b/>
         </w:rPr>
         <w:t>Overstory stand density:</w:t>
       </w:r>
       <w:r>
+        <w:rPr>
+          <w:rFonts w:ascii="Arial" w:hAnsi="Arial" w:cs="Arial"/>
+        </w:rPr>
         <w:t xml:space="preserve">  </w:t>
       </w:r>
       <w:sdt>
         <w:sdtPr>
+          <w:rPr>
+            <w:rFonts w:ascii="Arial" w:hAnsi="Arial" w:cs="Arial"/>
+          </w:rPr>
           <w:alias w:val="overstory_stand_density"/>
           <w:tag w:val="text"/>
           <w:id w:val="1965153107"/>
@@ -625,26 +844,44 @@
         <w:sdtEndPr/>
         <w:sdtContent>
           <w:r>
+            <w:rPr>
+              <w:rFonts w:ascii="Arial" w:hAnsi="Arial" w:cs="Arial"/>
+            </w:rPr>
             <w:t>_</w:t>
           </w:r>
           <w:r>
+            <w:rPr>
+              <w:rFonts w:ascii="Arial" w:hAnsi="Arial" w:cs="Arial"/>
+            </w:rPr>
             <w:t>____</w:t>
           </w:r>
         </w:sdtContent>
       </w:sdt>
     </w:p>
     <w:p>
-      <w:r>
-        <w:rPr>
+      <w:pPr>
+        <w:rPr>
+          <w:rFonts w:ascii="Arial" w:hAnsi="Arial" w:cs="Arial"/>
+        </w:rPr>
+      </w:pPr>
+      <w:r>
+        <w:rPr>
+          <w:rFonts w:ascii="Arial" w:hAnsi="Arial" w:cs="Arial"/>
           <w:b/>
         </w:rPr>
         <w:t>Overstory species composition:</w:t>
       </w:r>
       <w:r>
+        <w:rPr>
+          <w:rFonts w:ascii="Arial" w:hAnsi="Arial" w:cs="Arial"/>
+        </w:rPr>
         <w:t xml:space="preserve"> </w:t>
       </w:r>
       <w:sdt>
         <w:sdtPr>
+          <w:rPr>
+            <w:rFonts w:ascii="Arial" w:hAnsi="Arial" w:cs="Arial"/>
+          </w:rPr>
           <w:alias w:val="overstory_species_composition"/>
           <w:tag w:val="text"/>
           <w:id w:val="-1217578454"/>
@@ -656,41 +893,68 @@
         <w:sdtEndPr/>
         <w:sdtContent>
           <w:r>
+            <w:rPr>
+              <w:rFonts w:ascii="Arial" w:hAnsi="Arial" w:cs="Arial"/>
+            </w:rPr>
             <w:t>_</w:t>
           </w:r>
           <w:r>
-            <w:t>______</w:t>
-          </w:r>
-          <w:r>
-            <w:t>______</w:t>
-          </w:r>
-          <w:r>
+            <w:rPr>
+              <w:rFonts w:ascii="Arial" w:hAnsi="Arial" w:cs="Arial"/>
+            </w:rPr>
+            <w:t>____________</w:t>
+          </w:r>
+          <w:r>
+            <w:rPr>
+              <w:rFonts w:ascii="Arial" w:hAnsi="Arial" w:cs="Arial"/>
+            </w:rPr>
             <w:t>_</w:t>
           </w:r>
           <w:r>
+            <w:rPr>
+              <w:rFonts w:ascii="Arial" w:hAnsi="Arial" w:cs="Arial"/>
+            </w:rPr>
             <w:t>_____</w:t>
           </w:r>
         </w:sdtContent>
       </w:sdt>
       <w:r>
+        <w:rPr>
+          <w:rFonts w:ascii="Arial" w:hAnsi="Arial" w:cs="Arial"/>
+        </w:rPr>
         <w:t>%</w:t>
       </w:r>
     </w:p>
     <w:p>
-      <w:r>
-        <w:rPr>
+      <w:pPr>
+        <w:rPr>
+          <w:rFonts w:ascii="Arial" w:hAnsi="Arial" w:cs="Arial"/>
+        </w:rPr>
+      </w:pPr>
+      <w:r>
+        <w:rPr>
+          <w:rFonts w:ascii="Arial" w:hAnsi="Arial" w:cs="Arial"/>
           <w:b/>
         </w:rPr>
         <w:t>Understory stand density:</w:t>
       </w:r>
       <w:r>
+        <w:rPr>
+          <w:rFonts w:ascii="Arial" w:hAnsi="Arial" w:cs="Arial"/>
+        </w:rPr>
         <w:t xml:space="preserve"> </w:t>
       </w:r>
       <w:r>
+        <w:rPr>
+          <w:rFonts w:ascii="Arial" w:hAnsi="Arial" w:cs="Arial"/>
+        </w:rPr>
         <w:t xml:space="preserve"> </w:t>
       </w:r>
       <w:sdt>
         <w:sdtPr>
+          <w:rPr>
+            <w:rFonts w:ascii="Arial" w:hAnsi="Arial" w:cs="Arial"/>
+          </w:rPr>
           <w:alias w:val="understory_stand_density"/>
           <w:tag w:val="text"/>
           <w:id w:val="2096054499"/>
@@ -702,35 +966,50 @@
         <w:sdtEndPr/>
         <w:sdtContent>
           <w:r>
+            <w:rPr>
+              <w:rFonts w:ascii="Arial" w:hAnsi="Arial" w:cs="Arial"/>
+            </w:rPr>
             <w:t>_</w:t>
           </w:r>
           <w:r>
+            <w:rPr>
+              <w:rFonts w:ascii="Arial" w:hAnsi="Arial" w:cs="Arial"/>
+            </w:rPr>
             <w:t>____</w:t>
           </w:r>
         </w:sdtContent>
       </w:sdt>
       <w:r>
+        <w:rPr>
+          <w:rFonts w:ascii="Arial" w:hAnsi="Arial" w:cs="Arial"/>
+        </w:rPr>
         <w:tab/>
       </w:r>
     </w:p>
     <w:p>
-      <w:r>
-        <w:rPr>
-          <w:b/>
-        </w:rPr>
-        <w:t>Understory species composition</w:t>
-      </w:r>
-      <w:r>
-        <w:rPr>
-          <w:b/>
-        </w:rPr>
-        <w:t>:</w:t>
-      </w:r>
-      <w:r>
+      <w:pPr>
+        <w:rPr>
+          <w:rFonts w:ascii="Arial" w:hAnsi="Arial" w:cs="Arial"/>
+        </w:rPr>
+      </w:pPr>
+      <w:r>
+        <w:rPr>
+          <w:rFonts w:ascii="Arial" w:hAnsi="Arial" w:cs="Arial"/>
+          <w:b/>
+        </w:rPr>
+        <w:t>Understory species composition:</w:t>
+      </w:r>
+      <w:r>
+        <w:rPr>
+          <w:rFonts w:ascii="Arial" w:hAnsi="Arial" w:cs="Arial"/>
+        </w:rPr>
         <w:t xml:space="preserve"> </w:t>
       </w:r>
       <w:sdt>
         <w:sdtPr>
+          <w:rPr>
+            <w:rFonts w:ascii="Arial" w:hAnsi="Arial" w:cs="Arial"/>
+          </w:rPr>
           <w:alias w:val="understory_species_composition"/>
           <w:tag w:val="text"/>
           <w:id w:val="2064289142"/>
@@ -742,38 +1021,46 @@
         <w:sdtEndPr/>
         <w:sdtContent>
           <w:r>
+            <w:rPr>
+              <w:rFonts w:ascii="Arial" w:hAnsi="Arial" w:cs="Arial"/>
+            </w:rPr>
             <w:t>_</w:t>
           </w:r>
           <w:r>
+            <w:rPr>
+              <w:rFonts w:ascii="Arial" w:hAnsi="Arial" w:cs="Arial"/>
+            </w:rPr>
             <w:t>_________________</w:t>
           </w:r>
         </w:sdtContent>
       </w:sdt>
       <w:r>
+        <w:rPr>
+          <w:rFonts w:ascii="Arial" w:hAnsi="Arial" w:cs="Arial"/>
+        </w:rPr>
         <w:t>%</w:t>
       </w:r>
     </w:p>
     <w:p>
       <w:pPr>
         <w:rPr>
-          <w:b/>
-        </w:rPr>
-      </w:pPr>
-      <w:r>
-        <w:rPr>
-          <w:b/>
-        </w:rPr>
-        <w:t>Stand/Area History</w:t>
-      </w:r>
-      <w:r>
-        <w:rPr>
-          <w:b/>
-        </w:rPr>
-        <w:t>:</w:t>
+          <w:rFonts w:ascii="Arial" w:hAnsi="Arial" w:cs="Arial"/>
+          <w:b/>
+        </w:rPr>
+      </w:pPr>
+      <w:r>
+        <w:rPr>
+          <w:rFonts w:ascii="Arial" w:hAnsi="Arial" w:cs="Arial"/>
+          <w:b/>
+        </w:rPr>
+        <w:t>Stand/Area History:</w:t>
       </w:r>
     </w:p>
     <w:sdt>
       <w:sdtPr>
+        <w:rPr>
+          <w:rFonts w:ascii="Arial" w:hAnsi="Arial" w:cs="Arial"/>
+        </w:rPr>
         <w:alias w:val="stand_history"/>
         <w:tag w:val="text"/>
         <w:id w:val="-746885202"/>
@@ -787,13 +1074,15 @@
         <w:p>
           <w:pPr>
             <w:spacing w:after="0"/>
+            <w:rPr>
+              <w:rFonts w:ascii="Arial" w:hAnsi="Arial" w:cs="Arial"/>
+            </w:rPr>
           </w:pPr>
           <w:r>
-            <w:t>_______________________________________________________________________________________________________________________________________________________________________________________</w:t>
-          </w:r>
-          <w:r>
-            <w:lastRenderedPageBreak/>
-            <w:t>_____________________________________________________________________________________________________________</w:t>
+            <w:rPr>
+              <w:rFonts w:ascii="Arial" w:hAnsi="Arial" w:cs="Arial"/>
+            </w:rPr>
+            <w:t>____________________________________________________________________________________________________________________________________________________________________________________________________________________________________________________________________________________________________</w:t>
           </w:r>
         </w:p>
       </w:sdtContent>
@@ -802,13 +1091,15 @@
       <w:pPr>
         <w:spacing w:after="80"/>
         <w:rPr>
-          <w:b/>
-          <w:sz w:val="24"/>
-          <w:szCs w:val="24"/>
-        </w:rPr>
-      </w:pPr>
-      <w:r>
-        <w:rPr>
+          <w:rFonts w:ascii="Arial" w:hAnsi="Arial" w:cs="Arial"/>
+          <w:b/>
+          <w:sz w:val="24"/>
+          <w:szCs w:val="24"/>
+        </w:rPr>
+      </w:pPr>
+      <w:r>
+        <w:rPr>
+          <w:rFonts w:ascii="Arial" w:hAnsi="Arial" w:cs="Arial"/>
           <w:b/>
           <w:sz w:val="24"/>
           <w:szCs w:val="24"/>
@@ -817,6 +1108,7 @@
       </w:r>
       <w:r>
         <w:rPr>
+          <w:rFonts w:ascii="Arial" w:hAnsi="Arial" w:cs="Arial"/>
           <w:b/>
           <w:sz w:val="24"/>
           <w:szCs w:val="24"/>
@@ -827,22 +1119,23 @@
     <w:p>
       <w:pPr>
         <w:spacing w:after="0"/>
-      </w:pPr>
-      <w:r>
-        <w:rPr>
-          <w:b/>
-        </w:rPr>
-        <w:t>Insects Present (if known)</w:t>
-      </w:r>
-      <w:r>
-        <w:rPr>
-          <w:b/>
-        </w:rPr>
-        <w:t>:</w:t>
+        <w:rPr>
+          <w:rFonts w:ascii="Arial" w:hAnsi="Arial" w:cs="Arial"/>
+        </w:rPr>
+      </w:pPr>
+      <w:r>
+        <w:rPr>
+          <w:rFonts w:ascii="Arial" w:hAnsi="Arial" w:cs="Arial"/>
+          <w:b/>
+        </w:rPr>
+        <w:t>Insects Present (if known):</w:t>
       </w:r>
     </w:p>
     <w:sdt>
       <w:sdtPr>
+        <w:rPr>
+          <w:rFonts w:ascii="Arial" w:hAnsi="Arial" w:cs="Arial"/>
+        </w:rPr>
         <w:alias w:val="insects"/>
         <w:tag w:val="text"/>
         <w:id w:val="-1881386021"/>
@@ -856,17 +1149,32 @@
         <w:p>
           <w:pPr>
             <w:spacing w:after="0"/>
+            <w:rPr>
+              <w:rFonts w:ascii="Arial" w:hAnsi="Arial" w:cs="Arial"/>
+            </w:rPr>
           </w:pPr>
           <w:r>
+            <w:rPr>
+              <w:rFonts w:ascii="Arial" w:hAnsi="Arial" w:cs="Arial"/>
+            </w:rPr>
             <w:t>__________________________________________________________________________</w:t>
           </w:r>
           <w:r>
+            <w:rPr>
+              <w:rFonts w:ascii="Arial" w:hAnsi="Arial" w:cs="Arial"/>
+            </w:rPr>
             <w:t>_</w:t>
           </w:r>
           <w:r>
+            <w:rPr>
+              <w:rFonts w:ascii="Arial" w:hAnsi="Arial" w:cs="Arial"/>
+            </w:rPr>
             <w:t>___________________________________________________________________________________________________________________________________________________________________________________________________</w:t>
           </w:r>
           <w:r>
+            <w:rPr>
+              <w:rFonts w:ascii="Arial" w:hAnsi="Arial" w:cs="Arial"/>
+            </w:rPr>
             <w:t>________________________</w:t>
           </w:r>
         </w:p>
@@ -876,11 +1184,13 @@
       <w:pPr>
         <w:spacing w:after="0"/>
         <w:rPr>
-          <w:b/>
-        </w:rPr>
-      </w:pPr>
-      <w:r>
-        <w:rPr>
+          <w:rFonts w:ascii="Arial" w:hAnsi="Arial" w:cs="Arial"/>
+          <w:b/>
+        </w:rPr>
+      </w:pPr>
+      <w:r>
+        <w:rPr>
+          <w:rFonts w:ascii="Arial" w:hAnsi="Arial" w:cs="Arial"/>
           <w:b/>
         </w:rPr>
         <w:t>Diseases Present (if known):</w:t>
@@ -888,6 +1198,9 @@
     </w:p>
     <w:sdt>
       <w:sdtPr>
+        <w:rPr>
+          <w:rFonts w:ascii="Arial" w:hAnsi="Arial" w:cs="Arial"/>
+        </w:rPr>
         <w:alias w:val="diseases"/>
         <w:tag w:val="text"/>
         <w:id w:val="-111127649"/>
@@ -901,8 +1214,14 @@
         <w:p>
           <w:pPr>
             <w:spacing w:after="0"/>
+            <w:rPr>
+              <w:rFonts w:ascii="Arial" w:hAnsi="Arial" w:cs="Arial"/>
+            </w:rPr>
           </w:pPr>
           <w:r>
+            <w:rPr>
+              <w:rFonts w:ascii="Arial" w:hAnsi="Arial" w:cs="Arial"/>
+            </w:rPr>
             <w:t>______________________________________________________________________________________________________________________________________________________________________________________________________________________________________________________________________________________________________</w:t>
           </w:r>
         </w:p>
@@ -912,18 +1231,24 @@
       <w:pPr>
         <w:spacing w:after="0"/>
         <w:rPr>
-          <w:b/>
-        </w:rPr>
-      </w:pPr>
-      <w:r>
-        <w:rPr>
-          <w:b/>
-        </w:rPr>
+          <w:rFonts w:ascii="Arial" w:hAnsi="Arial" w:cs="Arial"/>
+          <w:b/>
+        </w:rPr>
+      </w:pPr>
+      <w:r>
+        <w:rPr>
+          <w:rFonts w:ascii="Arial" w:hAnsi="Arial" w:cs="Arial"/>
+          <w:b/>
+        </w:rPr>
+        <w:lastRenderedPageBreak/>
         <w:t>Invasive Plants &amp; Animals:</w:t>
       </w:r>
     </w:p>
     <w:sdt>
       <w:sdtPr>
+        <w:rPr>
+          <w:rFonts w:ascii="Arial" w:hAnsi="Arial" w:cs="Arial"/>
+        </w:rPr>
         <w:alias w:val="invasives"/>
         <w:tag w:val="text"/>
         <w:id w:val="1658727059"/>
@@ -937,8 +1262,14 @@
         <w:p>
           <w:pPr>
             <w:spacing w:after="0"/>
+            <w:rPr>
+              <w:rFonts w:ascii="Arial" w:hAnsi="Arial" w:cs="Arial"/>
+            </w:rPr>
           </w:pPr>
           <w:r>
+            <w:rPr>
+              <w:rFonts w:ascii="Arial" w:hAnsi="Arial" w:cs="Arial"/>
+            </w:rPr>
             <w:t>______________________________________________________________________________________________________________________________________________________________________________________________________________________________________________________________________________________________________</w:t>
           </w:r>
         </w:p>
@@ -947,22 +1278,23 @@
     <w:p>
       <w:pPr>
         <w:spacing w:after="0"/>
-      </w:pPr>
-      <w:r>
-        <w:rPr>
-          <w:b/>
-        </w:rPr>
-        <w:t>Wildlife Damage/Issues</w:t>
-      </w:r>
-      <w:r>
-        <w:rPr>
-          <w:b/>
-        </w:rPr>
-        <w:t>:</w:t>
+        <w:rPr>
+          <w:rFonts w:ascii="Arial" w:hAnsi="Arial" w:cs="Arial"/>
+        </w:rPr>
+      </w:pPr>
+      <w:r>
+        <w:rPr>
+          <w:rFonts w:ascii="Arial" w:hAnsi="Arial" w:cs="Arial"/>
+          <w:b/>
+        </w:rPr>
+        <w:t>Wildlife Damage/Issues:</w:t>
       </w:r>
     </w:p>
     <w:sdt>
       <w:sdtPr>
+        <w:rPr>
+          <w:rFonts w:ascii="Arial" w:hAnsi="Arial" w:cs="Arial"/>
+        </w:rPr>
         <w:alias w:val="wildlife"/>
         <w:tag w:val="text"/>
         <w:id w:val="1972088181"/>
@@ -976,8 +1308,14 @@
         <w:p>
           <w:pPr>
             <w:spacing w:after="0"/>
+            <w:rPr>
+              <w:rFonts w:ascii="Arial" w:hAnsi="Arial" w:cs="Arial"/>
+            </w:rPr>
           </w:pPr>
           <w:r>
+            <w:rPr>
+              <w:rFonts w:ascii="Arial" w:hAnsi="Arial" w:cs="Arial"/>
+            </w:rPr>
             <w:t>______________________________________________________________________________________________________________________________________________________________________________________________________________________________________________________________________________________________________</w:t>
           </w:r>
         </w:p>
@@ -986,40 +1324,56 @@
     <w:p>
       <w:pPr>
         <w:spacing w:after="0"/>
+        <w:rPr>
+          <w:rFonts w:ascii="Arial" w:hAnsi="Arial" w:cs="Arial"/>
+        </w:rPr>
       </w:pPr>
     </w:p>
     <w:p>
       <w:pPr>
         <w:spacing w:after="80"/>
-      </w:pPr>
-      <w:r>
-        <w:rPr>
+        <w:rPr>
+          <w:rFonts w:ascii="Arial" w:hAnsi="Arial" w:cs="Arial"/>
+        </w:rPr>
+      </w:pPr>
+      <w:r>
+        <w:rPr>
+          <w:rFonts w:ascii="Arial" w:hAnsi="Arial" w:cs="Arial"/>
           <w:b/>
         </w:rPr>
         <w:t>Mistletoe</w:t>
       </w:r>
       <w:r>
         <w:rPr>
+          <w:rFonts w:ascii="Arial" w:hAnsi="Arial" w:cs="Arial"/>
           <w:b/>
         </w:rPr>
         <w:t xml:space="preserve"> Infections</w:t>
       </w:r>
       <w:r>
         <w:rPr>
+          <w:rFonts w:ascii="Arial" w:hAnsi="Arial" w:cs="Arial"/>
           <w:b/>
         </w:rPr>
         <w:t>:</w:t>
       </w:r>
       <w:r>
+        <w:rPr>
+          <w:rFonts w:ascii="Arial" w:hAnsi="Arial" w:cs="Arial"/>
+        </w:rPr>
         <w:t xml:space="preserve">   </w:t>
       </w:r>
     </w:p>
     <w:p>
       <w:pPr>
         <w:spacing w:after="80"/>
-      </w:pPr>
-      <w:r>
-        <w:rPr>
+        <w:rPr>
+          <w:rFonts w:ascii="Arial" w:hAnsi="Arial" w:cs="Arial"/>
+        </w:rPr>
+      </w:pPr>
+      <w:r>
+        <w:rPr>
+          <w:rFonts w:ascii="Arial" w:hAnsi="Arial" w:cs="Arial"/>
           <w:b/>
           <w:bCs/>
         </w:rPr>
@@ -1027,6 +1381,7 @@
       </w:r>
       <w:r>
         <w:rPr>
+          <w:rFonts w:ascii="Arial" w:hAnsi="Arial" w:cs="Arial"/>
           <w:b/>
           <w:bCs/>
         </w:rPr>
@@ -1034,23 +1389,23 @@
       </w:r>
       <w:r>
         <w:rPr>
+          <w:rFonts w:ascii="Arial" w:hAnsi="Arial" w:cs="Arial"/>
           <w:b/>
           <w:bCs/>
         </w:rPr>
-        <w:t>:</w:t>
-      </w:r>
-      <w:r>
-        <w:rPr>
-          <w:b/>
-          <w:bCs/>
-        </w:rPr>
-        <w:t xml:space="preserve"> </w:t>
-      </w:r>
-      <w:r>
+        <w:t xml:space="preserve">: </w:t>
+      </w:r>
+      <w:r>
+        <w:rPr>
+          <w:rFonts w:ascii="Arial" w:hAnsi="Arial" w:cs="Arial"/>
+        </w:rPr>
         <w:t xml:space="preserve"> </w:t>
       </w:r>
       <w:sdt>
         <w:sdtPr>
+          <w:rPr>
+            <w:rFonts w:ascii="Arial" w:hAnsi="Arial" w:cs="Arial"/>
+          </w:rPr>
           <w:alias w:val="mistletoe_uniformity"/>
           <w:tag w:val="text"/>
           <w:id w:val="-1662848782"/>
@@ -1062,42 +1417,70 @@
         <w:sdtEndPr/>
         <w:sdtContent>
           <w:r>
+            <w:rPr>
+              <w:rFonts w:ascii="Arial" w:hAnsi="Arial" w:cs="Arial"/>
+            </w:rPr>
             <w:t>_</w:t>
           </w:r>
           <w:r>
+            <w:rPr>
+              <w:rFonts w:ascii="Arial" w:hAnsi="Arial" w:cs="Arial"/>
+            </w:rPr>
             <w:t>_</w:t>
           </w:r>
           <w:r>
+            <w:rPr>
+              <w:rFonts w:ascii="Arial" w:hAnsi="Arial" w:cs="Arial"/>
+            </w:rPr>
             <w:t>____</w:t>
           </w:r>
           <w:r>
+            <w:rPr>
+              <w:rFonts w:ascii="Arial" w:hAnsi="Arial" w:cs="Arial"/>
+            </w:rPr>
             <w:t>___</w:t>
           </w:r>
         </w:sdtContent>
       </w:sdt>
       <w:r>
+        <w:rPr>
+          <w:rFonts w:ascii="Arial" w:hAnsi="Arial" w:cs="Arial"/>
+        </w:rPr>
         <w:t xml:space="preserve">     </w:t>
       </w:r>
     </w:p>
     <w:p>
       <w:pPr>
         <w:spacing w:after="80"/>
-      </w:pPr>
-      <w:r>
-        <w:rPr>
+        <w:rPr>
+          <w:rFonts w:ascii="Arial" w:hAnsi="Arial" w:cs="Arial"/>
+        </w:rPr>
+      </w:pPr>
+      <w:r>
+        <w:rPr>
+          <w:rFonts w:ascii="Arial" w:hAnsi="Arial" w:cs="Arial"/>
           <w:b/>
           <w:bCs/>
         </w:rPr>
         <w:t>Mistletoe Location:</w:t>
       </w:r>
       <w:r>
+        <w:rPr>
+          <w:rFonts w:ascii="Arial" w:hAnsi="Arial" w:cs="Arial"/>
+        </w:rPr>
         <w:t xml:space="preserve">  </w:t>
       </w:r>
       <w:r>
+        <w:rPr>
+          <w:rFonts w:ascii="Arial" w:hAnsi="Arial" w:cs="Arial"/>
+        </w:rPr>
         <w:t xml:space="preserve"> </w:t>
       </w:r>
       <w:sdt>
         <w:sdtPr>
+          <w:rPr>
+            <w:rFonts w:ascii="Arial" w:hAnsi="Arial" w:cs="Arial"/>
+          </w:rPr>
           <w:alias w:val="mistletoe_location"/>
           <w:tag w:val="text"/>
           <w:id w:val="-1434814868"/>
@@ -1109,12 +1492,21 @@
         <w:sdtEndPr/>
         <w:sdtContent>
           <w:r>
+            <w:rPr>
+              <w:rFonts w:ascii="Arial" w:hAnsi="Arial" w:cs="Arial"/>
+            </w:rPr>
             <w:t>______________</w:t>
           </w:r>
           <w:r>
+            <w:rPr>
+              <w:rFonts w:ascii="Arial" w:hAnsi="Arial" w:cs="Arial"/>
+            </w:rPr>
             <w:t>____</w:t>
           </w:r>
           <w:r>
+            <w:rPr>
+              <w:rFonts w:ascii="Arial" w:hAnsi="Arial" w:cs="Arial"/>
+            </w:rPr>
             <w:t>_</w:t>
           </w:r>
         </w:sdtContent>
@@ -1123,9 +1515,13 @@
     <w:p>
       <w:pPr>
         <w:spacing w:after="0"/>
-      </w:pPr>
-      <w:r>
-        <w:rPr>
+        <w:rPr>
+          <w:rFonts w:ascii="Arial" w:hAnsi="Arial" w:cs="Arial"/>
+        </w:rPr>
+      </w:pPr>
+      <w:r>
+        <w:rPr>
+          <w:rFonts w:ascii="Arial" w:hAnsi="Arial" w:cs="Arial"/>
           <w:b/>
           <w:bCs/>
         </w:rPr>
@@ -1133,16 +1529,23 @@
       </w:r>
       <w:r>
         <w:rPr>
+          <w:rFonts w:ascii="Arial" w:hAnsi="Arial" w:cs="Arial"/>
           <w:b/>
           <w:bCs/>
         </w:rPr>
         <w:t>fection rating (0-6):</w:t>
       </w:r>
       <w:r>
+        <w:rPr>
+          <w:rFonts w:ascii="Arial" w:hAnsi="Arial" w:cs="Arial"/>
+        </w:rPr>
         <w:t xml:space="preserve">   </w:t>
       </w:r>
       <w:sdt>
         <w:sdtPr>
+          <w:rPr>
+            <w:rFonts w:ascii="Arial" w:hAnsi="Arial" w:cs="Arial"/>
+          </w:rPr>
           <w:alias w:val="hawksworth"/>
           <w:tag w:val="text"/>
           <w:id w:val="1909196085"/>
@@ -1154,6 +1557,9 @@
         <w:sdtEndPr/>
         <w:sdtContent>
           <w:r>
+            <w:rPr>
+              <w:rFonts w:ascii="Arial" w:hAnsi="Arial" w:cs="Arial"/>
+            </w:rPr>
             <w:t>_____</w:t>
           </w:r>
         </w:sdtContent>
@@ -1162,19 +1568,29 @@
     <w:p>
       <w:pPr>
         <w:spacing w:after="240"/>
-      </w:pPr>
-      <w:r>
-        <w:rPr>
+        <w:rPr>
+          <w:rFonts w:ascii="Arial" w:hAnsi="Arial" w:cs="Arial"/>
+        </w:rPr>
+      </w:pPr>
+      <w:r>
+        <w:rPr>
+          <w:rFonts w:ascii="Arial" w:hAnsi="Arial" w:cs="Arial"/>
           <w:b/>
           <w:bCs/>
         </w:rPr>
         <w:t>Tree species infected:</w:t>
       </w:r>
       <w:r>
+        <w:rPr>
+          <w:rFonts w:ascii="Arial" w:hAnsi="Arial" w:cs="Arial"/>
+        </w:rPr>
         <w:t xml:space="preserve"> </w:t>
       </w:r>
       <w:sdt>
         <w:sdtPr>
+          <w:rPr>
+            <w:rFonts w:ascii="Arial" w:hAnsi="Arial" w:cs="Arial"/>
+          </w:rPr>
           <w:alias w:val="mistletoe_tree_species_infected"/>
           <w:tag w:val="text"/>
           <w:id w:val="-99022877"/>
@@ -1186,6 +1602,9 @@
         <w:sdtEndPr/>
         <w:sdtContent>
           <w:r>
+            <w:rPr>
+              <w:rFonts w:ascii="Arial" w:hAnsi="Arial" w:cs="Arial"/>
+            </w:rPr>
             <w:t>________________________________________________________________________</w:t>
           </w:r>
         </w:sdtContent>
@@ -1195,13 +1614,15 @@
       <w:pPr>
         <w:spacing w:after="0"/>
         <w:rPr>
-          <w:b/>
-          <w:sz w:val="24"/>
-          <w:szCs w:val="24"/>
-        </w:rPr>
-      </w:pPr>
-      <w:r>
-        <w:rPr>
+          <w:rFonts w:ascii="Arial" w:hAnsi="Arial" w:cs="Arial"/>
+          <w:b/>
+          <w:sz w:val="24"/>
+          <w:szCs w:val="24"/>
+        </w:rPr>
+      </w:pPr>
+      <w:r>
+        <w:rPr>
+          <w:rFonts w:ascii="Arial" w:hAnsi="Arial" w:cs="Arial"/>
           <w:b/>
           <w:sz w:val="24"/>
           <w:szCs w:val="24"/>
@@ -1210,6 +1631,7 @@
       </w:r>
       <w:r>
         <w:rPr>
+          <w:rFonts w:ascii="Arial" w:hAnsi="Arial" w:cs="Arial"/>
           <w:b/>
           <w:sz w:val="24"/>
           <w:szCs w:val="24"/>
@@ -1219,6 +1641,9 @@
     </w:p>
     <w:sdt>
       <w:sdtPr>
+        <w:rPr>
+          <w:rFonts w:ascii="Arial" w:hAnsi="Arial" w:cs="Arial"/>
+        </w:rPr>
         <w:alias w:val="road_health"/>
         <w:tag w:val="text"/>
         <w:id w:val="1053117484"/>
@@ -1232,8 +1657,14 @@
         <w:p>
           <w:pPr>
             <w:spacing w:after="0"/>
+            <w:rPr>
+              <w:rFonts w:ascii="Arial" w:hAnsi="Arial" w:cs="Arial"/>
+            </w:rPr>
           </w:pPr>
           <w:r>
+            <w:rPr>
+              <w:rFonts w:ascii="Arial" w:hAnsi="Arial" w:cs="Arial"/>
+            </w:rPr>
             <w:t>________________________________________________________________________________________________________________________________________________________________________________________________________________________________________________________________________________________________________________________________________________________________________________________________________</w:t>
           </w:r>
         </w:p>
@@ -1242,19 +1673,24 @@
     <w:p>
       <w:pPr>
         <w:spacing w:after="0"/>
-      </w:pPr>
-    </w:p>
-    <w:p>
-      <w:pPr>
-        <w:spacing w:after="0"/>
-        <w:rPr>
-          <w:b/>
-          <w:sz w:val="24"/>
-          <w:szCs w:val="24"/>
-        </w:rPr>
-      </w:pPr>
-      <w:r>
-        <w:rPr>
+        <w:rPr>
+          <w:rFonts w:ascii="Arial" w:hAnsi="Arial" w:cs="Arial"/>
+        </w:rPr>
+      </w:pPr>
+    </w:p>
+    <w:p>
+      <w:pPr>
+        <w:spacing w:after="0"/>
+        <w:rPr>
+          <w:rFonts w:ascii="Arial" w:hAnsi="Arial" w:cs="Arial"/>
+          <w:b/>
+          <w:sz w:val="24"/>
+          <w:szCs w:val="24"/>
+        </w:rPr>
+      </w:pPr>
+      <w:r>
+        <w:rPr>
+          <w:rFonts w:ascii="Arial" w:hAnsi="Arial" w:cs="Arial"/>
           <w:b/>
           <w:sz w:val="24"/>
           <w:szCs w:val="24"/>
@@ -1263,6 +1699,7 @@
       </w:r>
       <w:r>
         <w:rPr>
+          <w:rFonts w:ascii="Arial" w:hAnsi="Arial" w:cs="Arial"/>
           <w:b/>
           <w:sz w:val="24"/>
           <w:szCs w:val="24"/>
@@ -1272,6 +1709,9 @@
     </w:p>
     <w:sdt>
       <w:sdtPr>
+        <w:rPr>
+          <w:rFonts w:ascii="Arial" w:hAnsi="Arial" w:cs="Arial"/>
+        </w:rPr>
         <w:alias w:val="water_issues"/>
         <w:tag w:val="text"/>
         <w:id w:val="-1360115393"/>
@@ -1285,8 +1725,14 @@
         <w:p>
           <w:pPr>
             <w:spacing w:after="0"/>
+            <w:rPr>
+              <w:rFonts w:ascii="Arial" w:hAnsi="Arial" w:cs="Arial"/>
+            </w:rPr>
           </w:pPr>
           <w:r>
+            <w:rPr>
+              <w:rFonts w:ascii="Arial" w:hAnsi="Arial" w:cs="Arial"/>
+            </w:rPr>
             <w:t>________________________________________________________________________________________________________________________________________________________________________________________________________________________________________________________________________________________________________________________________________________________________________________________________________</w:t>
           </w:r>
         </w:p>
@@ -1295,19 +1741,24 @@
     <w:p>
       <w:pPr>
         <w:spacing w:after="0"/>
-      </w:pPr>
-    </w:p>
-    <w:p>
-      <w:pPr>
-        <w:spacing w:after="0"/>
-        <w:rPr>
-          <w:b/>
-          <w:sz w:val="24"/>
-          <w:szCs w:val="24"/>
-        </w:rPr>
-      </w:pPr>
-      <w:r>
-        <w:rPr>
+        <w:rPr>
+          <w:rFonts w:ascii="Arial" w:hAnsi="Arial" w:cs="Arial"/>
+        </w:rPr>
+      </w:pPr>
+    </w:p>
+    <w:p>
+      <w:pPr>
+        <w:spacing w:after="0"/>
+        <w:rPr>
+          <w:rFonts w:ascii="Arial" w:hAnsi="Arial" w:cs="Arial"/>
+          <w:b/>
+          <w:sz w:val="24"/>
+          <w:szCs w:val="24"/>
+        </w:rPr>
+      </w:pPr>
+      <w:r>
+        <w:rPr>
+          <w:rFonts w:ascii="Arial" w:hAnsi="Arial" w:cs="Arial"/>
           <w:b/>
           <w:sz w:val="24"/>
           <w:szCs w:val="24"/>
@@ -1317,6 +1768,9 @@
     </w:p>
     <w:sdt>
       <w:sdtPr>
+        <w:rPr>
+          <w:rFonts w:ascii="Arial" w:hAnsi="Arial" w:cs="Arial"/>
+        </w:rPr>
         <w:alias w:val="fire_risk"/>
         <w:tag w:val="text"/>
         <w:id w:val="1483890116"/>
@@ -1330,8 +1784,14 @@
         <w:p>
           <w:pPr>
             <w:spacing w:after="0"/>
+            <w:rPr>
+              <w:rFonts w:ascii="Arial" w:hAnsi="Arial" w:cs="Arial"/>
+            </w:rPr>
           </w:pPr>
           <w:r>
+            <w:rPr>
+              <w:rFonts w:ascii="Arial" w:hAnsi="Arial" w:cs="Arial"/>
+            </w:rPr>
             <w:t>________________________________________________________________________________________________________________________________________________________________________________________________________________________________________________________________________________________________________________________________________________________________________________________________________</w:t>
           </w:r>
         </w:p>
@@ -1340,17 +1800,22 @@
     <w:p>
       <w:pPr>
         <w:spacing w:after="0"/>
-      </w:pPr>
-    </w:p>
-    <w:p>
-      <w:pPr>
-        <w:spacing w:after="0"/>
-        <w:rPr>
-          <w:b/>
-        </w:rPr>
-      </w:pPr>
-      <w:r>
-        <w:rPr>
+        <w:rPr>
+          <w:rFonts w:ascii="Arial" w:hAnsi="Arial" w:cs="Arial"/>
+        </w:rPr>
+      </w:pPr>
+    </w:p>
+    <w:p>
+      <w:pPr>
+        <w:spacing w:after="0"/>
+        <w:rPr>
+          <w:rFonts w:ascii="Arial" w:hAnsi="Arial" w:cs="Arial"/>
+          <w:b/>
+        </w:rPr>
+      </w:pPr>
+      <w:r>
+        <w:rPr>
+          <w:rFonts w:ascii="Arial" w:hAnsi="Arial" w:cs="Arial"/>
           <w:b/>
         </w:rPr>
         <w:t>Other issues (explain):</w:t>
@@ -1358,6 +1823,9 @@
     </w:p>
     <w:sdt>
       <w:sdtPr>
+        <w:rPr>
+          <w:rFonts w:ascii="Arial" w:hAnsi="Arial" w:cs="Arial"/>
+        </w:rPr>
         <w:alias w:val="other_issues"/>
         <w:tag w:val="text"/>
         <w:id w:val="-1666546785"/>
@@ -1371,8 +1839,14 @@
         <w:p>
           <w:pPr>
             <w:spacing w:after="0"/>
+            <w:rPr>
+              <w:rFonts w:ascii="Arial" w:hAnsi="Arial" w:cs="Arial"/>
+            </w:rPr>
           </w:pPr>
           <w:r>
+            <w:rPr>
+              <w:rFonts w:ascii="Arial" w:hAnsi="Arial" w:cs="Arial"/>
+            </w:rPr>
             <w:t>________________________________________________________________________________________________________________________________________________________________________________________________________________________________________________________________________________________________________________________________________________________________________________________________________</w:t>
           </w:r>
         </w:p>
@@ -1384,6 +1858,9 @@
           <w:bottom w:val="single" w:sz="12" w:space="1" w:color="auto"/>
         </w:pBdr>
         <w:spacing w:after="0"/>
+        <w:rPr>
+          <w:rFonts w:ascii="Arial" w:hAnsi="Arial" w:cs="Arial"/>
+        </w:rPr>
       </w:pPr>
     </w:p>
     <w:p>
@@ -1392,32 +1869,39 @@
           <w:bottom w:val="single" w:sz="12" w:space="1" w:color="auto"/>
         </w:pBdr>
         <w:spacing w:after="0"/>
-      </w:pPr>
-    </w:p>
-    <w:p>
-      <w:pPr>
-        <w:rPr>
-          <w:b/>
-          <w:sz w:val="24"/>
-          <w:szCs w:val="24"/>
-        </w:rPr>
-      </w:pPr>
-    </w:p>
-    <w:p>
-      <w:pPr>
-        <w:spacing w:after="0"/>
-        <w:rPr>
-          <w:b/>
-          <w:sz w:val="24"/>
-          <w:szCs w:val="24"/>
-        </w:rPr>
-      </w:pPr>
-      <w:r>
-        <w:rPr>
-          <w:b/>
-          <w:sz w:val="24"/>
-          <w:szCs w:val="24"/>
-        </w:rPr>
+        <w:rPr>
+          <w:rFonts w:ascii="Arial" w:hAnsi="Arial" w:cs="Arial"/>
+        </w:rPr>
+      </w:pPr>
+    </w:p>
+    <w:p>
+      <w:pPr>
+        <w:rPr>
+          <w:rFonts w:ascii="Arial" w:hAnsi="Arial" w:cs="Arial"/>
+          <w:b/>
+          <w:sz w:val="24"/>
+          <w:szCs w:val="24"/>
+        </w:rPr>
+      </w:pPr>
+    </w:p>
+    <w:p>
+      <w:pPr>
+        <w:spacing w:after="0"/>
+        <w:rPr>
+          <w:rFonts w:ascii="Arial" w:hAnsi="Arial" w:cs="Arial"/>
+          <w:b/>
+          <w:sz w:val="24"/>
+          <w:szCs w:val="24"/>
+        </w:rPr>
+      </w:pPr>
+      <w:r>
+        <w:rPr>
+          <w:rFonts w:ascii="Arial" w:hAnsi="Arial" w:cs="Arial"/>
+          <w:b/>
+          <w:sz w:val="24"/>
+          <w:szCs w:val="24"/>
+        </w:rPr>
+        <w:lastRenderedPageBreak/>
         <w:t>Diagnosis &amp; Suggestions</w:t>
       </w:r>
     </w:p>
@@ -1425,6 +1909,7 @@
       <w:pPr>
         <w:spacing w:after="0"/>
         <w:rPr>
+          <w:rFonts w:ascii="Arial" w:hAnsi="Arial" w:cs="Arial"/>
           <w:bCs/>
           <w:sz w:val="24"/>
           <w:szCs w:val="24"/>
@@ -1433,6 +1918,7 @@
       <w:sdt>
         <w:sdtPr>
           <w:rPr>
+            <w:rFonts w:ascii="Arial" w:hAnsi="Arial" w:cs="Arial"/>
             <w:bCs/>
             <w:sz w:val="24"/>
             <w:szCs w:val="24"/>
@@ -1445,9 +1931,11 @@
           </w:placeholder>
           <w:text/>
         </w:sdtPr>
+        <w:sdtEndPr/>
         <w:sdtContent>
           <w:r>
             <w:rPr>
+              <w:rFonts w:ascii="Arial" w:hAnsi="Arial" w:cs="Arial"/>
               <w:bCs/>
               <w:sz w:val="24"/>
               <w:szCs w:val="24"/>
@@ -1461,22 +1949,25 @@
       <w:pPr>
         <w:spacing w:after="0"/>
         <w:rPr>
-          <w:b/>
-          <w:sz w:val="24"/>
-          <w:szCs w:val="24"/>
-        </w:rPr>
-      </w:pPr>
-    </w:p>
-    <w:p>
-      <w:pPr>
-        <w:spacing w:after="0"/>
-        <w:rPr>
-          <w:sz w:val="24"/>
-          <w:szCs w:val="24"/>
-        </w:rPr>
-      </w:pPr>
-      <w:r>
-        <w:rPr>
+          <w:rFonts w:ascii="Arial" w:hAnsi="Arial" w:cs="Arial"/>
+          <w:b/>
+          <w:sz w:val="24"/>
+          <w:szCs w:val="24"/>
+        </w:rPr>
+      </w:pPr>
+    </w:p>
+    <w:p>
+      <w:pPr>
+        <w:spacing w:after="0"/>
+        <w:rPr>
+          <w:rFonts w:ascii="Arial" w:hAnsi="Arial" w:cs="Arial"/>
+          <w:sz w:val="24"/>
+          <w:szCs w:val="24"/>
+        </w:rPr>
+      </w:pPr>
+      <w:r>
+        <w:rPr>
+          <w:rFonts w:ascii="Arial" w:hAnsi="Arial" w:cs="Arial"/>
           <w:b/>
           <w:sz w:val="24"/>
           <w:szCs w:val="24"/>
@@ -1484,10 +1975,16 @@
         <w:t>Evaluator name:</w:t>
       </w:r>
       <w:r>
+        <w:rPr>
+          <w:rFonts w:ascii="Arial" w:hAnsi="Arial" w:cs="Arial"/>
+        </w:rPr>
         <w:t xml:space="preserve"> </w:t>
       </w:r>
       <w:sdt>
         <w:sdtPr>
+          <w:rPr>
+            <w:rFonts w:ascii="Arial" w:hAnsi="Arial" w:cs="Arial"/>
+          </w:rPr>
           <w:alias w:val="evaluator_name"/>
           <w:tag w:val="text"/>
           <w:id w:val="849529636"/>
@@ -1499,15 +1996,22 @@
         <w:sdtEndPr/>
         <w:sdtContent>
           <w:r>
+            <w:rPr>
+              <w:rFonts w:ascii="Arial" w:hAnsi="Arial" w:cs="Arial"/>
+            </w:rPr>
             <w:t>_</w:t>
           </w:r>
           <w:r>
+            <w:rPr>
+              <w:rFonts w:ascii="Arial" w:hAnsi="Arial" w:cs="Arial"/>
+            </w:rPr>
             <w:t>______________________________</w:t>
           </w:r>
         </w:sdtContent>
       </w:sdt>
       <w:r>
         <w:rPr>
+          <w:rFonts w:ascii="Arial" w:hAnsi="Arial" w:cs="Arial"/>
           <w:sz w:val="24"/>
           <w:szCs w:val="24"/>
         </w:rPr>
@@ -1518,12 +2022,14 @@
       <w:pPr>
         <w:spacing w:after="0"/>
         <w:rPr>
-          <w:sz w:val="24"/>
-          <w:szCs w:val="24"/>
-        </w:rPr>
-      </w:pPr>
-      <w:r>
-        <w:rPr>
+          <w:rFonts w:ascii="Arial" w:hAnsi="Arial" w:cs="Arial"/>
+          <w:sz w:val="24"/>
+          <w:szCs w:val="24"/>
+        </w:rPr>
+      </w:pPr>
+      <w:r>
+        <w:rPr>
+          <w:rFonts w:ascii="Arial" w:hAnsi="Arial" w:cs="Arial"/>
           <w:b/>
           <w:sz w:val="24"/>
           <w:szCs w:val="24"/>
@@ -1532,6 +2038,7 @@
       </w:r>
       <w:r>
         <w:rPr>
+          <w:rFonts w:ascii="Arial" w:hAnsi="Arial" w:cs="Arial"/>
           <w:b/>
           <w:sz w:val="24"/>
           <w:szCs w:val="24"/>
@@ -1539,10 +2046,16 @@
         <w:t>:</w:t>
       </w:r>
       <w:r>
+        <w:rPr>
+          <w:rFonts w:ascii="Arial" w:hAnsi="Arial" w:cs="Arial"/>
+        </w:rPr>
         <w:t xml:space="preserve"> </w:t>
       </w:r>
       <w:sdt>
         <w:sdtPr>
+          <w:rPr>
+            <w:rFonts w:ascii="Arial" w:hAnsi="Arial" w:cs="Arial"/>
+          </w:rPr>
           <w:alias w:val="evaluator_email"/>
           <w:tag w:val="text"/>
           <w:id w:val="1074774843"/>
@@ -1554,9 +2067,15 @@
         <w:sdtEndPr/>
         <w:sdtContent>
           <w:r>
+            <w:rPr>
+              <w:rFonts w:ascii="Arial" w:hAnsi="Arial" w:cs="Arial"/>
+            </w:rPr>
             <w:t>_</w:t>
           </w:r>
           <w:r>
+            <w:rPr>
+              <w:rFonts w:ascii="Arial" w:hAnsi="Arial" w:cs="Arial"/>
+            </w:rPr>
             <w:t>__________________________________</w:t>
           </w:r>
         </w:sdtContent>
@@ -1566,31 +2085,31 @@
       <w:pPr>
         <w:spacing w:after="0"/>
         <w:rPr>
-          <w:sz w:val="24"/>
-          <w:szCs w:val="24"/>
-        </w:rPr>
-      </w:pPr>
-      <w:r>
-        <w:rPr>
-          <w:b/>
-          <w:sz w:val="24"/>
-          <w:szCs w:val="24"/>
-        </w:rPr>
-        <w:t>Address</w:t>
-      </w:r>
-      <w:r>
-        <w:rPr>
-          <w:b/>
-          <w:sz w:val="24"/>
-          <w:szCs w:val="24"/>
-        </w:rPr>
-        <w:t>:</w:t>
-      </w:r>
-      <w:r>
+          <w:rFonts w:ascii="Arial" w:hAnsi="Arial" w:cs="Arial"/>
+          <w:sz w:val="24"/>
+          <w:szCs w:val="24"/>
+        </w:rPr>
+      </w:pPr>
+      <w:r>
+        <w:rPr>
+          <w:rFonts w:ascii="Arial" w:hAnsi="Arial" w:cs="Arial"/>
+          <w:b/>
+          <w:sz w:val="24"/>
+          <w:szCs w:val="24"/>
+        </w:rPr>
+        <w:t>Address:</w:t>
+      </w:r>
+      <w:r>
+        <w:rPr>
+          <w:rFonts w:ascii="Arial" w:hAnsi="Arial" w:cs="Arial"/>
+        </w:rPr>
         <w:t xml:space="preserve"> </w:t>
       </w:r>
       <w:sdt>
         <w:sdtPr>
+          <w:rPr>
+            <w:rFonts w:ascii="Arial" w:hAnsi="Arial" w:cs="Arial"/>
+          </w:rPr>
           <w:alias w:val="evaluator_address"/>
           <w:tag w:val="text"/>
           <w:id w:val="1373108351"/>
@@ -1602,9 +2121,15 @@
         <w:sdtEndPr/>
         <w:sdtContent>
           <w:r>
+            <w:rPr>
+              <w:rFonts w:ascii="Arial" w:hAnsi="Arial" w:cs="Arial"/>
+            </w:rPr>
             <w:t>_</w:t>
           </w:r>
           <w:r>
+            <w:rPr>
+              <w:rFonts w:ascii="Arial" w:hAnsi="Arial" w:cs="Arial"/>
+            </w:rPr>
             <w:t>__________________________________</w:t>
           </w:r>
         </w:sdtContent>
@@ -1614,15 +2139,17 @@
       <w:pPr>
         <w:spacing w:after="0"/>
         <w:rPr>
-          <w:sz w:val="24"/>
-          <w:szCs w:val="24"/>
-        </w:rPr>
-      </w:pPr>
-    </w:p>
-    <w:p>
-      <w:pPr>
-        <w:spacing w:after="0"/>
-        <w:rPr>
+          <w:rFonts w:ascii="Arial" w:hAnsi="Arial" w:cs="Arial"/>
+          <w:sz w:val="24"/>
+          <w:szCs w:val="24"/>
+        </w:rPr>
+      </w:pPr>
+    </w:p>
+    <w:p>
+      <w:pPr>
+        <w:spacing w:after="0"/>
+        <w:rPr>
+          <w:rFonts w:ascii="Arial" w:hAnsi="Arial" w:cs="Arial"/>
           <w:sz w:val="24"/>
           <w:szCs w:val="24"/>
         </w:rPr>
@@ -1633,6 +2160,7 @@
         <w:spacing w:after="0"/>
         <w:jc w:val="center"/>
         <w:rPr>
+          <w:rFonts w:ascii="Arial" w:hAnsi="Arial" w:cs="Arial"/>
           <w:b/>
           <w:sz w:val="28"/>
           <w:szCs w:val="28"/>
@@ -1640,6 +2168,7 @@
       </w:pPr>
       <w:r>
         <w:rPr>
+          <w:rFonts w:ascii="Arial" w:hAnsi="Arial" w:cs="Arial"/>
           <w:b/>
           <w:sz w:val="28"/>
           <w:szCs w:val="28"/>
@@ -1651,22 +2180,25 @@
       <w:pPr>
         <w:spacing w:after="0"/>
         <w:rPr>
-          <w:b/>
-          <w:sz w:val="24"/>
-          <w:szCs w:val="24"/>
-        </w:rPr>
-      </w:pPr>
-    </w:p>
-    <w:p>
-      <w:pPr>
-        <w:spacing w:after="0"/>
-        <w:rPr>
-          <w:sz w:val="24"/>
-          <w:szCs w:val="24"/>
-        </w:rPr>
-      </w:pPr>
-      <w:r>
-        <w:rPr>
+          <w:rFonts w:ascii="Arial" w:hAnsi="Arial" w:cs="Arial"/>
+          <w:b/>
+          <w:sz w:val="24"/>
+          <w:szCs w:val="24"/>
+        </w:rPr>
+      </w:pPr>
+    </w:p>
+    <w:p>
+      <w:pPr>
+        <w:spacing w:after="0"/>
+        <w:rPr>
+          <w:rFonts w:ascii="Arial" w:hAnsi="Arial" w:cs="Arial"/>
+          <w:sz w:val="24"/>
+          <w:szCs w:val="24"/>
+        </w:rPr>
+      </w:pPr>
+      <w:r>
+        <w:rPr>
+          <w:rFonts w:ascii="Arial" w:hAnsi="Arial" w:cs="Arial"/>
           <w:b/>
           <w:sz w:val="24"/>
           <w:szCs w:val="24"/>
@@ -1675,6 +2207,7 @@
       </w:r>
       <w:r>
         <w:rPr>
+          <w:rFonts w:ascii="Arial" w:hAnsi="Arial" w:cs="Arial"/>
           <w:sz w:val="24"/>
           <w:szCs w:val="24"/>
         </w:rPr>
@@ -1682,6 +2215,7 @@
       </w:r>
       <w:r>
         <w:rPr>
+          <w:rFonts w:ascii="Arial" w:hAnsi="Arial" w:cs="Arial"/>
           <w:i/>
           <w:sz w:val="24"/>
           <w:szCs w:val="24"/>
@@ -1693,12 +2227,14 @@
       <w:pPr>
         <w:spacing w:after="0"/>
         <w:rPr>
-          <w:sz w:val="24"/>
-          <w:szCs w:val="24"/>
-        </w:rPr>
-      </w:pPr>
-      <w:r>
-        <w:rPr>
+          <w:rFonts w:ascii="Arial" w:hAnsi="Arial" w:cs="Arial"/>
+          <w:sz w:val="24"/>
+          <w:szCs w:val="24"/>
+        </w:rPr>
+      </w:pPr>
+      <w:r>
+        <w:rPr>
+          <w:rFonts w:ascii="Arial" w:hAnsi="Arial" w:cs="Arial"/>
           <w:b/>
           <w:sz w:val="24"/>
           <w:szCs w:val="24"/>
@@ -1707,6 +2243,7 @@
       </w:r>
       <w:r>
         <w:rPr>
+          <w:rFonts w:ascii="Arial" w:hAnsi="Arial" w:cs="Arial"/>
           <w:sz w:val="24"/>
           <w:szCs w:val="24"/>
         </w:rPr>
@@ -1714,6 +2251,7 @@
       </w:r>
       <w:r>
         <w:rPr>
+          <w:rFonts w:ascii="Arial" w:hAnsi="Arial" w:cs="Arial"/>
           <w:i/>
           <w:sz w:val="24"/>
           <w:szCs w:val="24"/>
@@ -1722,6 +2260,7 @@
       </w:r>
       <w:r>
         <w:rPr>
+          <w:rFonts w:ascii="Arial" w:hAnsi="Arial" w:cs="Arial"/>
           <w:i/>
           <w:sz w:val="24"/>
           <w:szCs w:val="24"/>
@@ -1730,6 +2269,7 @@
       </w:r>
       <w:r>
         <w:rPr>
+          <w:rFonts w:ascii="Arial" w:hAnsi="Arial" w:cs="Arial"/>
           <w:sz w:val="24"/>
           <w:szCs w:val="24"/>
         </w:rPr>
@@ -1740,13 +2280,15 @@
       <w:pPr>
         <w:spacing w:after="0"/>
         <w:rPr>
-          <w:i/>
-          <w:sz w:val="24"/>
-          <w:szCs w:val="24"/>
-        </w:rPr>
-      </w:pPr>
-      <w:r>
-        <w:rPr>
+          <w:rFonts w:ascii="Arial" w:hAnsi="Arial" w:cs="Arial"/>
+          <w:i/>
+          <w:sz w:val="24"/>
+          <w:szCs w:val="24"/>
+        </w:rPr>
+      </w:pPr>
+      <w:r>
+        <w:rPr>
+          <w:rFonts w:ascii="Arial" w:hAnsi="Arial" w:cs="Arial"/>
           <w:b/>
           <w:sz w:val="24"/>
           <w:szCs w:val="24"/>
@@ -1755,6 +2297,7 @@
       </w:r>
       <w:r>
         <w:rPr>
+          <w:rFonts w:ascii="Arial" w:hAnsi="Arial" w:cs="Arial"/>
           <w:sz w:val="24"/>
           <w:szCs w:val="24"/>
         </w:rPr>
@@ -1762,6 +2305,7 @@
       </w:r>
       <w:r>
         <w:rPr>
+          <w:rFonts w:ascii="Arial" w:hAnsi="Arial" w:cs="Arial"/>
           <w:i/>
           <w:sz w:val="24"/>
           <w:szCs w:val="24"/>
@@ -1773,13 +2317,15 @@
       <w:pPr>
         <w:spacing w:after="0"/>
         <w:rPr>
-          <w:i/>
-          <w:sz w:val="24"/>
-          <w:szCs w:val="24"/>
-        </w:rPr>
-      </w:pPr>
-      <w:r>
-        <w:rPr>
+          <w:rFonts w:ascii="Arial" w:hAnsi="Arial" w:cs="Arial"/>
+          <w:i/>
+          <w:sz w:val="24"/>
+          <w:szCs w:val="24"/>
+        </w:rPr>
+      </w:pPr>
+      <w:r>
+        <w:rPr>
+          <w:rFonts w:ascii="Arial" w:hAnsi="Arial" w:cs="Arial"/>
           <w:b/>
           <w:sz w:val="24"/>
           <w:szCs w:val="24"/>
@@ -1788,6 +2334,7 @@
       </w:r>
       <w:r>
         <w:rPr>
+          <w:rFonts w:ascii="Arial" w:hAnsi="Arial" w:cs="Arial"/>
           <w:sz w:val="24"/>
           <w:szCs w:val="24"/>
         </w:rPr>
@@ -1795,6 +2342,7 @@
       </w:r>
       <w:r>
         <w:rPr>
+          <w:rFonts w:ascii="Arial" w:hAnsi="Arial" w:cs="Arial"/>
           <w:i/>
           <w:sz w:val="24"/>
           <w:szCs w:val="24"/>
@@ -1806,13 +2354,15 @@
       <w:pPr>
         <w:spacing w:after="0"/>
         <w:rPr>
-          <w:i/>
-          <w:sz w:val="24"/>
-          <w:szCs w:val="24"/>
-        </w:rPr>
-      </w:pPr>
-      <w:r>
-        <w:rPr>
+          <w:rFonts w:ascii="Arial" w:hAnsi="Arial" w:cs="Arial"/>
+          <w:i/>
+          <w:sz w:val="24"/>
+          <w:szCs w:val="24"/>
+        </w:rPr>
+      </w:pPr>
+      <w:r>
+        <w:rPr>
+          <w:rFonts w:ascii="Arial" w:hAnsi="Arial" w:cs="Arial"/>
           <w:b/>
           <w:sz w:val="24"/>
           <w:szCs w:val="24"/>
@@ -1821,6 +2371,7 @@
       </w:r>
       <w:r>
         <w:rPr>
+          <w:rFonts w:ascii="Arial" w:hAnsi="Arial" w:cs="Arial"/>
           <w:sz w:val="24"/>
           <w:szCs w:val="24"/>
         </w:rPr>
@@ -1828,6 +2379,7 @@
       </w:r>
       <w:r>
         <w:rPr>
+          <w:rFonts w:ascii="Arial" w:hAnsi="Arial" w:cs="Arial"/>
           <w:i/>
           <w:sz w:val="24"/>
           <w:szCs w:val="24"/>
@@ -1839,21 +2391,923 @@
       <w:pPr>
         <w:spacing w:after="0"/>
         <w:rPr>
-          <w:sz w:val="24"/>
-          <w:szCs w:val="24"/>
-        </w:rPr>
-      </w:pPr>
-      <w:r>
-        <w:rPr>
+          <w:rFonts w:ascii="Arial" w:hAnsi="Arial" w:cs="Arial"/>
+          <w:sz w:val="24"/>
+          <w:szCs w:val="24"/>
+        </w:rPr>
+      </w:pPr>
+      <w:r>
+        <w:rPr>
+          <w:rFonts w:ascii="Arial" w:hAnsi="Arial" w:cs="Arial"/>
+          <w:b/>
+          <w:sz w:val="24"/>
+          <w:szCs w:val="24"/>
+        </w:rPr>
+        <w:t>Aspect:</w:t>
+      </w:r>
+      <w:r>
+        <w:rPr>
+          <w:rFonts w:ascii="Arial" w:hAnsi="Arial" w:cs="Arial"/>
+          <w:sz w:val="24"/>
+          <w:szCs w:val="24"/>
+        </w:rPr>
+        <w:t xml:space="preserve"> </w:t>
+      </w:r>
+      <w:r>
+        <w:rPr>
+          <w:rFonts w:ascii="Arial" w:hAnsi="Arial" w:cs="Arial"/>
+          <w:i/>
+          <w:sz w:val="24"/>
+          <w:szCs w:val="24"/>
+        </w:rPr>
+        <w:t>Write in the direction the stand or area faces</w:t>
+      </w:r>
+      <w:r>
+        <w:rPr>
+          <w:rFonts w:ascii="Arial" w:hAnsi="Arial" w:cs="Arial"/>
+          <w:i/>
+          <w:sz w:val="24"/>
+          <w:szCs w:val="24"/>
+        </w:rPr>
+        <w:t xml:space="preserve"> (N, NE, E, SE, S, SW, W, NW)</w:t>
+      </w:r>
+      <w:r>
+        <w:rPr>
+          <w:rFonts w:ascii="Arial" w:hAnsi="Arial" w:cs="Arial"/>
+          <w:i/>
+          <w:sz w:val="24"/>
+          <w:szCs w:val="24"/>
+        </w:rPr>
+        <w:t>.</w:t>
+      </w:r>
+    </w:p>
+    <w:p>
+      <w:pPr>
+        <w:spacing w:after="0"/>
+        <w:rPr>
+          <w:rFonts w:ascii="Arial" w:hAnsi="Arial" w:cs="Arial"/>
+          <w:sz w:val="24"/>
+          <w:szCs w:val="24"/>
+        </w:rPr>
+      </w:pPr>
+      <w:r>
+        <w:rPr>
+          <w:rFonts w:ascii="Arial" w:hAnsi="Arial" w:cs="Arial"/>
+          <w:b/>
+          <w:sz w:val="24"/>
+          <w:szCs w:val="24"/>
+        </w:rPr>
+        <w:t>% Slope:</w:t>
+      </w:r>
+      <w:r>
+        <w:rPr>
+          <w:rFonts w:ascii="Arial" w:hAnsi="Arial" w:cs="Arial"/>
+          <w:sz w:val="24"/>
+          <w:szCs w:val="24"/>
+        </w:rPr>
+        <w:t xml:space="preserve"> </w:t>
+      </w:r>
+      <w:r>
+        <w:rPr>
+          <w:rFonts w:ascii="Arial" w:hAnsi="Arial" w:cs="Arial"/>
+          <w:i/>
+          <w:sz w:val="24"/>
+          <w:szCs w:val="24"/>
+        </w:rPr>
+        <w:t>Write in the approximate or average percent slope.</w:t>
+      </w:r>
+    </w:p>
+    <w:p>
+      <w:pPr>
+        <w:spacing w:after="0"/>
+        <w:rPr>
+          <w:rFonts w:ascii="Arial" w:hAnsi="Arial" w:cs="Arial"/>
+          <w:sz w:val="24"/>
+          <w:szCs w:val="24"/>
+        </w:rPr>
+      </w:pPr>
+      <w:r>
+        <w:rPr>
+          <w:rFonts w:ascii="Arial" w:hAnsi="Arial" w:cs="Arial"/>
+          <w:b/>
+          <w:sz w:val="24"/>
+          <w:szCs w:val="24"/>
+        </w:rPr>
+        <w:t>Slope position:</w:t>
+      </w:r>
+      <w:r>
+        <w:rPr>
+          <w:rFonts w:ascii="Arial" w:hAnsi="Arial" w:cs="Arial"/>
+          <w:sz w:val="24"/>
+          <w:szCs w:val="24"/>
+        </w:rPr>
+        <w:t xml:space="preserve"> </w:t>
+      </w:r>
+      <w:r>
+        <w:rPr>
+          <w:rFonts w:ascii="Arial" w:hAnsi="Arial" w:cs="Arial"/>
+          <w:i/>
+          <w:sz w:val="24"/>
+          <w:szCs w:val="24"/>
+        </w:rPr>
+        <w:t>Check off whether the area is on a lower, middle, upper, or ridgetop position.</w:t>
+      </w:r>
+    </w:p>
+    <w:p>
+      <w:pPr>
+        <w:spacing w:after="0"/>
+        <w:rPr>
+          <w:rFonts w:ascii="Arial" w:hAnsi="Arial" w:cs="Arial"/>
+          <w:i/>
+          <w:sz w:val="24"/>
+          <w:szCs w:val="24"/>
+        </w:rPr>
+      </w:pPr>
+      <w:r>
+        <w:rPr>
+          <w:rFonts w:ascii="Arial" w:hAnsi="Arial" w:cs="Arial"/>
+          <w:b/>
+          <w:sz w:val="24"/>
+          <w:szCs w:val="24"/>
+        </w:rPr>
+        <w:t>Soil Information:</w:t>
+      </w:r>
+      <w:r>
+        <w:rPr>
+          <w:rFonts w:ascii="Arial" w:hAnsi="Arial" w:cs="Arial"/>
+          <w:sz w:val="24"/>
+          <w:szCs w:val="24"/>
+        </w:rPr>
+        <w:t xml:space="preserve"> </w:t>
+      </w:r>
+      <w:r>
+        <w:rPr>
+          <w:rFonts w:ascii="Arial" w:hAnsi="Arial" w:cs="Arial"/>
+          <w:i/>
+          <w:sz w:val="24"/>
+          <w:szCs w:val="24"/>
+        </w:rPr>
+        <w:t xml:space="preserve">Add any information about the soils that is available to you from either the landowner or obtain it online and add this information after your visit. </w:t>
+      </w:r>
+    </w:p>
+    <w:p>
+      <w:pPr>
+        <w:spacing w:after="0"/>
+        <w:rPr>
+          <w:rFonts w:ascii="Arial" w:hAnsi="Arial" w:cs="Arial"/>
+          <w:i/>
+          <w:sz w:val="24"/>
+          <w:szCs w:val="24"/>
+        </w:rPr>
+      </w:pPr>
+      <w:r>
+        <w:rPr>
+          <w:rFonts w:ascii="Arial" w:hAnsi="Arial" w:cs="Arial"/>
+          <w:b/>
+          <w:sz w:val="24"/>
+          <w:szCs w:val="24"/>
+        </w:rPr>
+        <w:t>Cover type:</w:t>
+      </w:r>
+      <w:r>
+        <w:rPr>
+          <w:rFonts w:ascii="Arial" w:hAnsi="Arial" w:cs="Arial"/>
+          <w:sz w:val="24"/>
+          <w:szCs w:val="24"/>
+        </w:rPr>
+        <w:t xml:space="preserve"> </w:t>
+      </w:r>
+      <w:r>
+        <w:rPr>
+          <w:rFonts w:ascii="Arial" w:hAnsi="Arial" w:cs="Arial"/>
+          <w:i/>
+          <w:sz w:val="24"/>
+          <w:szCs w:val="24"/>
+        </w:rPr>
+        <w:t xml:space="preserve">forest, meadow, </w:t>
+      </w:r>
+      <w:r>
+        <w:rPr>
+          <w:rFonts w:ascii="Arial" w:hAnsi="Arial" w:cs="Arial"/>
+          <w:i/>
+          <w:sz w:val="24"/>
+          <w:szCs w:val="24"/>
+        </w:rPr>
+        <w:t xml:space="preserve">wetland, </w:t>
+      </w:r>
+      <w:r>
+        <w:rPr>
+          <w:rFonts w:ascii="Arial" w:hAnsi="Arial" w:cs="Arial"/>
+          <w:i/>
+          <w:sz w:val="24"/>
+          <w:szCs w:val="24"/>
+        </w:rPr>
+        <w:t>rangeland, juniper woodlands, etc.</w:t>
+      </w:r>
+    </w:p>
+    <w:p>
+      <w:pPr>
+        <w:spacing w:after="0"/>
+        <w:rPr>
+          <w:rFonts w:ascii="Arial" w:hAnsi="Arial" w:cs="Arial"/>
+          <w:i/>
+          <w:sz w:val="24"/>
+          <w:szCs w:val="24"/>
+        </w:rPr>
+      </w:pPr>
+      <w:r>
+        <w:rPr>
+          <w:rFonts w:ascii="Arial" w:hAnsi="Arial" w:cs="Arial"/>
+          <w:b/>
+          <w:sz w:val="24"/>
+          <w:szCs w:val="24"/>
+        </w:rPr>
+        <w:t>Stand Structure:</w:t>
+      </w:r>
+      <w:r>
+        <w:rPr>
+          <w:rFonts w:ascii="Arial" w:hAnsi="Arial" w:cs="Arial"/>
+          <w:sz w:val="24"/>
+          <w:szCs w:val="24"/>
+        </w:rPr>
+        <w:t xml:space="preserve"> </w:t>
+      </w:r>
+      <w:r>
+        <w:rPr>
+          <w:rFonts w:ascii="Arial" w:hAnsi="Arial" w:cs="Arial"/>
+          <w:i/>
+          <w:sz w:val="24"/>
+          <w:szCs w:val="24"/>
+        </w:rPr>
+        <w:t xml:space="preserve">Check off whether the </w:t>
+      </w:r>
+      <w:r>
+        <w:rPr>
+          <w:rFonts w:ascii="Arial" w:hAnsi="Arial" w:cs="Arial"/>
+          <w:i/>
+          <w:sz w:val="24"/>
+          <w:szCs w:val="24"/>
+        </w:rPr>
+        <w:t xml:space="preserve">stand or </w:t>
+      </w:r>
+      <w:r>
+        <w:rPr>
+          <w:rFonts w:ascii="Arial" w:hAnsi="Arial" w:cs="Arial"/>
+          <w:i/>
+          <w:sz w:val="24"/>
+          <w:szCs w:val="24"/>
+        </w:rPr>
+        <w:t xml:space="preserve">area is even-aged, two-aged, or multi-aged. </w:t>
+      </w:r>
+    </w:p>
+    <w:p>
+      <w:pPr>
+        <w:spacing w:after="0"/>
+        <w:rPr>
+          <w:rFonts w:ascii="Arial" w:hAnsi="Arial" w:cs="Arial"/>
+          <w:i/>
+          <w:sz w:val="24"/>
+          <w:szCs w:val="24"/>
+        </w:rPr>
+      </w:pPr>
+      <w:r>
+        <w:rPr>
+          <w:rFonts w:ascii="Arial" w:hAnsi="Arial" w:cs="Arial"/>
+          <w:b/>
+          <w:sz w:val="24"/>
+          <w:szCs w:val="24"/>
+        </w:rPr>
+        <w:t>Overstory stand density:</w:t>
+      </w:r>
+      <w:r>
+        <w:rPr>
+          <w:rFonts w:ascii="Arial" w:hAnsi="Arial" w:cs="Arial"/>
+          <w:sz w:val="24"/>
+          <w:szCs w:val="24"/>
+        </w:rPr>
+        <w:t xml:space="preserve"> </w:t>
+      </w:r>
+      <w:r>
+        <w:rPr>
+          <w:rFonts w:ascii="Arial" w:hAnsi="Arial" w:cs="Arial"/>
+          <w:i/>
+          <w:sz w:val="24"/>
+          <w:szCs w:val="24"/>
+        </w:rPr>
+        <w:t>Check off whether stand density is low, medium, or high.  This is a qualitative judgement.</w:t>
+      </w:r>
+    </w:p>
+    <w:p>
+      <w:pPr>
+        <w:spacing w:after="0"/>
+        <w:rPr>
+          <w:rFonts w:ascii="Arial" w:hAnsi="Arial" w:cs="Arial"/>
+          <w:i/>
+          <w:sz w:val="24"/>
+          <w:szCs w:val="24"/>
+        </w:rPr>
+      </w:pPr>
+      <w:r>
+        <w:rPr>
+          <w:rFonts w:ascii="Arial" w:hAnsi="Arial" w:cs="Arial"/>
+          <w:b/>
+          <w:sz w:val="24"/>
+          <w:szCs w:val="24"/>
+        </w:rPr>
+        <w:t>Overstory species composition:</w:t>
+      </w:r>
+      <w:r>
+        <w:rPr>
+          <w:rFonts w:ascii="Arial" w:hAnsi="Arial" w:cs="Arial"/>
+          <w:sz w:val="24"/>
+          <w:szCs w:val="24"/>
+        </w:rPr>
+        <w:t xml:space="preserve"> </w:t>
+      </w:r>
+      <w:r>
+        <w:rPr>
+          <w:rFonts w:ascii="Arial" w:hAnsi="Arial" w:cs="Arial"/>
+          <w:i/>
+          <w:sz w:val="24"/>
+          <w:szCs w:val="24"/>
+        </w:rPr>
+        <w:t>Write in the approximate overstory tree species percentages.</w:t>
+      </w:r>
+    </w:p>
+    <w:p>
+      <w:pPr>
+        <w:spacing w:after="0"/>
+        <w:rPr>
+          <w:rFonts w:ascii="Arial" w:hAnsi="Arial" w:cs="Arial"/>
+          <w:i/>
+          <w:sz w:val="24"/>
+          <w:szCs w:val="24"/>
+        </w:rPr>
+      </w:pPr>
+      <w:r>
+        <w:rPr>
+          <w:rFonts w:ascii="Arial" w:hAnsi="Arial" w:cs="Arial"/>
+          <w:b/>
+          <w:sz w:val="24"/>
+          <w:szCs w:val="24"/>
+        </w:rPr>
+        <w:t>Understory stand density:</w:t>
+      </w:r>
+      <w:r>
+        <w:rPr>
+          <w:rFonts w:ascii="Arial" w:hAnsi="Arial" w:cs="Arial"/>
+          <w:sz w:val="24"/>
+          <w:szCs w:val="24"/>
+        </w:rPr>
+        <w:t xml:space="preserve"> </w:t>
+      </w:r>
+      <w:r>
+        <w:rPr>
+          <w:rFonts w:ascii="Arial" w:hAnsi="Arial" w:cs="Arial"/>
+          <w:i/>
+          <w:sz w:val="24"/>
+          <w:szCs w:val="24"/>
+        </w:rPr>
+        <w:t>Check off whether understory stand density is low, medium, or high.  This is a qualitative judgement and pertains mostly to two-aged and multi-aged stands.</w:t>
+      </w:r>
+    </w:p>
+    <w:p>
+      <w:pPr>
+        <w:spacing w:after="0"/>
+        <w:rPr>
+          <w:rFonts w:ascii="Arial" w:hAnsi="Arial" w:cs="Arial"/>
+          <w:i/>
+          <w:sz w:val="24"/>
+          <w:szCs w:val="24"/>
+        </w:rPr>
+      </w:pPr>
+      <w:r>
+        <w:rPr>
+          <w:rFonts w:ascii="Arial" w:hAnsi="Arial" w:cs="Arial"/>
+          <w:b/>
+          <w:sz w:val="24"/>
+          <w:szCs w:val="24"/>
+        </w:rPr>
+        <w:t>Understory species composition:</w:t>
+      </w:r>
+      <w:r>
+        <w:rPr>
+          <w:rFonts w:ascii="Arial" w:hAnsi="Arial" w:cs="Arial"/>
+          <w:sz w:val="24"/>
+          <w:szCs w:val="24"/>
+        </w:rPr>
+        <w:t xml:space="preserve"> </w:t>
+      </w:r>
+      <w:r>
+        <w:rPr>
+          <w:rFonts w:ascii="Arial" w:hAnsi="Arial" w:cs="Arial"/>
+          <w:i/>
+          <w:sz w:val="24"/>
+          <w:szCs w:val="24"/>
+        </w:rPr>
+        <w:t>Write in the approximate understory tree species percentages.</w:t>
+      </w:r>
+    </w:p>
+    <w:p>
+      <w:pPr>
+        <w:spacing w:after="0"/>
+        <w:rPr>
+          <w:rFonts w:ascii="Arial" w:hAnsi="Arial" w:cs="Arial"/>
+          <w:i/>
+          <w:sz w:val="24"/>
+          <w:szCs w:val="24"/>
+        </w:rPr>
+      </w:pPr>
+      <w:r>
+        <w:rPr>
+          <w:rFonts w:ascii="Arial" w:hAnsi="Arial" w:cs="Arial"/>
+          <w:b/>
+          <w:sz w:val="24"/>
+          <w:szCs w:val="24"/>
+        </w:rPr>
+        <w:t>Stand/Area history:</w:t>
+      </w:r>
+      <w:r>
+        <w:rPr>
+          <w:rFonts w:ascii="Arial" w:hAnsi="Arial" w:cs="Arial"/>
+          <w:sz w:val="24"/>
+          <w:szCs w:val="24"/>
+        </w:rPr>
+        <w:t xml:space="preserve"> </w:t>
+      </w:r>
+      <w:r>
+        <w:rPr>
+          <w:rFonts w:ascii="Arial" w:hAnsi="Arial" w:cs="Arial"/>
+          <w:i/>
+          <w:sz w:val="24"/>
+          <w:szCs w:val="24"/>
+        </w:rPr>
+        <w:t xml:space="preserve">Describe prior management activities and/or disturbances that have shaped or influenced the stand as it </w:t>
+      </w:r>
+      <w:r>
+        <w:rPr>
+          <w:rFonts w:ascii="Arial" w:hAnsi="Arial" w:cs="Arial"/>
+          <w:i/>
+          <w:sz w:val="24"/>
+          <w:szCs w:val="24"/>
+        </w:rPr>
+        <w:t xml:space="preserve">appears </w:t>
+      </w:r>
+      <w:r>
+        <w:rPr>
+          <w:rFonts w:ascii="Arial" w:hAnsi="Arial" w:cs="Arial"/>
+          <w:i/>
+          <w:sz w:val="24"/>
+          <w:szCs w:val="24"/>
+        </w:rPr>
+        <w:t>today.</w:t>
+      </w:r>
+    </w:p>
+    <w:p>
+      <w:pPr>
+        <w:spacing w:after="0"/>
+        <w:rPr>
+          <w:rFonts w:ascii="Arial" w:hAnsi="Arial" w:cs="Arial"/>
+          <w:i/>
+          <w:sz w:val="24"/>
+          <w:szCs w:val="24"/>
+        </w:rPr>
+      </w:pPr>
+      <w:r>
+        <w:rPr>
+          <w:rFonts w:ascii="Arial" w:hAnsi="Arial" w:cs="Arial"/>
+          <w:b/>
+          <w:sz w:val="24"/>
+          <w:szCs w:val="24"/>
+        </w:rPr>
+        <w:t xml:space="preserve">Insects </w:t>
+      </w:r>
+      <w:r>
+        <w:rPr>
+          <w:rFonts w:ascii="Arial" w:hAnsi="Arial" w:cs="Arial"/>
+          <w:b/>
+          <w:sz w:val="24"/>
+          <w:szCs w:val="24"/>
+        </w:rPr>
+        <w:t>P</w:t>
+      </w:r>
+      <w:r>
+        <w:rPr>
+          <w:rFonts w:ascii="Arial" w:hAnsi="Arial" w:cs="Arial"/>
+          <w:b/>
+          <w:sz w:val="24"/>
+          <w:szCs w:val="24"/>
+        </w:rPr>
+        <w:t>resent:</w:t>
+      </w:r>
+      <w:r>
+        <w:rPr>
+          <w:rFonts w:ascii="Arial" w:hAnsi="Arial" w:cs="Arial"/>
+          <w:sz w:val="24"/>
+          <w:szCs w:val="24"/>
+        </w:rPr>
+        <w:t xml:space="preserve"> </w:t>
+      </w:r>
+      <w:r>
+        <w:rPr>
+          <w:rFonts w:ascii="Arial" w:hAnsi="Arial" w:cs="Arial"/>
+          <w:i/>
+          <w:sz w:val="24"/>
+          <w:szCs w:val="24"/>
+        </w:rPr>
+        <w:t xml:space="preserve">If past or present insect damage is apparent in the stand or area, list the insects observed, if known. </w:t>
+      </w:r>
+    </w:p>
+    <w:p>
+      <w:pPr>
+        <w:spacing w:after="0"/>
+        <w:rPr>
+          <w:rFonts w:ascii="Arial" w:hAnsi="Arial" w:cs="Arial"/>
+          <w:i/>
+          <w:sz w:val="24"/>
+          <w:szCs w:val="24"/>
+        </w:rPr>
+      </w:pPr>
+      <w:r>
+        <w:rPr>
+          <w:rFonts w:ascii="Arial" w:hAnsi="Arial" w:cs="Arial"/>
+          <w:b/>
+          <w:sz w:val="24"/>
+          <w:szCs w:val="24"/>
+        </w:rPr>
+        <w:t xml:space="preserve">Diseases </w:t>
+      </w:r>
+      <w:r>
+        <w:rPr>
+          <w:rFonts w:ascii="Arial" w:hAnsi="Arial" w:cs="Arial"/>
+          <w:b/>
+          <w:sz w:val="24"/>
+          <w:szCs w:val="24"/>
+        </w:rPr>
+        <w:t>P</w:t>
+      </w:r>
+      <w:r>
+        <w:rPr>
+          <w:rFonts w:ascii="Arial" w:hAnsi="Arial" w:cs="Arial"/>
+          <w:b/>
+          <w:sz w:val="24"/>
+          <w:szCs w:val="24"/>
+        </w:rPr>
+        <w:t>resent:</w:t>
+      </w:r>
+      <w:r>
+        <w:rPr>
+          <w:rFonts w:ascii="Arial" w:hAnsi="Arial" w:cs="Arial"/>
+          <w:sz w:val="24"/>
+          <w:szCs w:val="24"/>
+        </w:rPr>
+        <w:t xml:space="preserve"> </w:t>
+      </w:r>
+      <w:r>
+        <w:rPr>
+          <w:rFonts w:ascii="Arial" w:hAnsi="Arial" w:cs="Arial"/>
+          <w:i/>
+          <w:sz w:val="24"/>
+          <w:szCs w:val="24"/>
+        </w:rPr>
+        <w:t>If past or present disease damage is apparent in the stand or area, list diseases observed, if known.</w:t>
+      </w:r>
+    </w:p>
+    <w:p>
+      <w:pPr>
+        <w:spacing w:after="0"/>
+        <w:rPr>
+          <w:rFonts w:ascii="Arial" w:hAnsi="Arial" w:cs="Arial"/>
+          <w:sz w:val="24"/>
+          <w:szCs w:val="24"/>
+        </w:rPr>
+      </w:pPr>
+      <w:r>
+        <w:rPr>
+          <w:rFonts w:ascii="Arial" w:hAnsi="Arial" w:cs="Arial"/>
+          <w:b/>
+          <w:sz w:val="24"/>
+          <w:szCs w:val="24"/>
+        </w:rPr>
+        <w:t>Invasive Plants &amp; Animals:</w:t>
+      </w:r>
+      <w:r>
+        <w:rPr>
+          <w:rFonts w:ascii="Arial" w:hAnsi="Arial" w:cs="Arial"/>
+          <w:sz w:val="24"/>
+          <w:szCs w:val="24"/>
+        </w:rPr>
+        <w:t xml:space="preserve"> </w:t>
+      </w:r>
+      <w:r>
+        <w:rPr>
+          <w:rFonts w:ascii="Arial" w:hAnsi="Arial" w:cs="Arial"/>
+          <w:i/>
+          <w:sz w:val="24"/>
+          <w:szCs w:val="24"/>
+        </w:rPr>
+        <w:t>List any invasive plants or animals observed by the evaluator or landowner.</w:t>
+      </w:r>
+    </w:p>
+    <w:p>
+      <w:pPr>
+        <w:spacing w:after="0"/>
+        <w:rPr>
+          <w:rFonts w:ascii="Arial" w:hAnsi="Arial" w:cs="Arial"/>
+          <w:sz w:val="24"/>
+          <w:szCs w:val="24"/>
+        </w:rPr>
+      </w:pPr>
+      <w:r>
+        <w:rPr>
+          <w:rFonts w:ascii="Arial" w:hAnsi="Arial" w:cs="Arial"/>
+          <w:b/>
+          <w:sz w:val="24"/>
+          <w:szCs w:val="24"/>
+        </w:rPr>
+        <w:t>Wildlife Damage/Issues:</w:t>
+      </w:r>
+      <w:r>
+        <w:rPr>
+          <w:rFonts w:ascii="Arial" w:hAnsi="Arial" w:cs="Arial"/>
+          <w:sz w:val="24"/>
+          <w:szCs w:val="24"/>
+        </w:rPr>
+        <w:t xml:space="preserve">  </w:t>
+      </w:r>
+      <w:r>
+        <w:rPr>
+          <w:rFonts w:ascii="Arial" w:hAnsi="Arial" w:cs="Arial"/>
+          <w:i/>
+          <w:sz w:val="24"/>
+          <w:szCs w:val="24"/>
+        </w:rPr>
+        <w:t>Describe wildlife damage to tree seedlings, saplings or mature trees.  If regeneration is damaged, estimate the percentage of seedlings/saplings affected.</w:t>
+      </w:r>
+    </w:p>
+    <w:p>
+      <w:pPr>
+        <w:spacing w:after="0"/>
+        <w:rPr>
+          <w:rFonts w:ascii="Arial" w:hAnsi="Arial" w:cs="Arial"/>
+          <w:i/>
+          <w:sz w:val="24"/>
+          <w:szCs w:val="24"/>
+        </w:rPr>
+      </w:pPr>
+      <w:r>
+        <w:rPr>
+          <w:rFonts w:ascii="Arial" w:hAnsi="Arial" w:cs="Arial"/>
+          <w:b/>
+          <w:sz w:val="24"/>
+          <w:szCs w:val="24"/>
+        </w:rPr>
+        <w:t>Mistletoe Infections:</w:t>
+      </w:r>
+      <w:r>
+        <w:rPr>
+          <w:rFonts w:ascii="Arial" w:hAnsi="Arial" w:cs="Arial"/>
+          <w:i/>
+          <w:sz w:val="24"/>
+          <w:szCs w:val="24"/>
+        </w:rPr>
+        <w:t xml:space="preserve"> Check whether mistletoe infections are isolated/</w:t>
+      </w:r>
+      <w:r>
+        <w:rPr>
+          <w:rFonts w:ascii="Arial" w:hAnsi="Arial" w:cs="Arial"/>
+          <w:i/>
+          <w:sz w:val="24"/>
+          <w:szCs w:val="24"/>
+        </w:rPr>
+        <w:t xml:space="preserve">grouped </w:t>
+      </w:r>
+      <w:r>
+        <w:rPr>
+          <w:rFonts w:ascii="Arial" w:hAnsi="Arial" w:cs="Arial"/>
+          <w:i/>
+          <w:sz w:val="24"/>
+          <w:szCs w:val="24"/>
+        </w:rPr>
+        <w:t xml:space="preserve">or whether it is, more or less, uniform throughout the stand or area.  </w:t>
+      </w:r>
+    </w:p>
+    <w:p>
+      <w:pPr>
+        <w:spacing w:after="0"/>
+        <w:rPr>
+          <w:rFonts w:ascii="Arial" w:hAnsi="Arial" w:cs="Arial"/>
+          <w:i/>
+          <w:color w:val="FF0000"/>
+          <w:sz w:val="24"/>
+          <w:szCs w:val="24"/>
+        </w:rPr>
+      </w:pPr>
+      <w:r>
+        <w:rPr>
+          <w:rFonts w:ascii="Arial" w:hAnsi="Arial" w:cs="Arial"/>
+          <w:b/>
+          <w:sz w:val="24"/>
+          <w:szCs w:val="24"/>
+        </w:rPr>
+        <w:t>Hawksworth infection rating:</w:t>
+      </w:r>
+      <w:r>
+        <w:rPr>
+          <w:rFonts w:ascii="Arial" w:hAnsi="Arial" w:cs="Arial"/>
+          <w:i/>
+          <w:sz w:val="24"/>
+          <w:szCs w:val="24"/>
+        </w:rPr>
+        <w:t xml:space="preserve"> Rate the mistletoe infection level and check the appropriate rating.  If you are not familiar with this rating system and how to do it, write your observations elsewhere, such under “Diagnosis &amp; Suggestions.”</w:t>
+      </w:r>
+    </w:p>
+    <w:p>
+      <w:pPr>
+        <w:spacing w:after="0"/>
+        <w:rPr>
+          <w:rFonts w:ascii="Arial" w:hAnsi="Arial" w:cs="Arial"/>
+          <w:i/>
+          <w:sz w:val="24"/>
+          <w:szCs w:val="24"/>
+        </w:rPr>
+      </w:pPr>
+      <w:r>
+        <w:rPr>
+          <w:rFonts w:ascii="Arial" w:hAnsi="Arial" w:cs="Arial"/>
+          <w:b/>
+          <w:sz w:val="24"/>
+          <w:szCs w:val="24"/>
+        </w:rPr>
+        <w:t>Tree species infected:</w:t>
+      </w:r>
+      <w:r>
+        <w:rPr>
+          <w:rFonts w:ascii="Arial" w:hAnsi="Arial" w:cs="Arial"/>
+          <w:b/>
+          <w:sz w:val="24"/>
+          <w:szCs w:val="24"/>
+        </w:rPr>
+        <w:t xml:space="preserve"> </w:t>
+      </w:r>
+      <w:r>
+        <w:rPr>
+          <w:rFonts w:ascii="Arial" w:hAnsi="Arial" w:cs="Arial"/>
+          <w:i/>
+          <w:sz w:val="24"/>
+          <w:szCs w:val="24"/>
+        </w:rPr>
+        <w:t>List the tree species infected with mistletoe.</w:t>
+      </w:r>
+    </w:p>
+    <w:p>
+      <w:pPr>
+        <w:spacing w:after="0"/>
+        <w:rPr>
+          <w:rFonts w:ascii="Arial" w:hAnsi="Arial" w:cs="Arial"/>
+          <w:i/>
+          <w:sz w:val="24"/>
+          <w:szCs w:val="24"/>
+        </w:rPr>
+      </w:pPr>
+      <w:r>
+        <w:rPr>
+          <w:rFonts w:ascii="Arial" w:hAnsi="Arial" w:cs="Arial"/>
           <w:b/>
           <w:sz w:val="24"/>
           <w:szCs w:val="24"/>
         </w:rPr>
         <w:lastRenderedPageBreak/>
-        <w:t>Aspect:</w:t>
-      </w:r>
-      <w:r>
-        <w:rPr>
+        <w:t xml:space="preserve">Other issues: </w:t>
+      </w:r>
+      <w:r>
+        <w:rPr>
+          <w:rFonts w:ascii="Arial" w:hAnsi="Arial" w:cs="Arial"/>
+          <w:i/>
+          <w:sz w:val="24"/>
+          <w:szCs w:val="24"/>
+        </w:rPr>
+        <w:t>Describe any other health related issues you observed.</w:t>
+      </w:r>
+    </w:p>
+    <w:p>
+      <w:pPr>
+        <w:spacing w:after="0"/>
+        <w:rPr>
+          <w:rFonts w:ascii="Arial" w:hAnsi="Arial" w:cs="Arial"/>
+          <w:i/>
+          <w:sz w:val="24"/>
+          <w:szCs w:val="24"/>
+        </w:rPr>
+      </w:pPr>
+      <w:r>
+        <w:rPr>
+          <w:rFonts w:ascii="Arial" w:hAnsi="Arial" w:cs="Arial"/>
+          <w:b/>
+          <w:sz w:val="24"/>
+          <w:szCs w:val="24"/>
+        </w:rPr>
+        <w:t xml:space="preserve">Road Health/Condition: </w:t>
+      </w:r>
+      <w:r>
+        <w:rPr>
+          <w:rFonts w:ascii="Arial" w:hAnsi="Arial" w:cs="Arial"/>
+          <w:i/>
+          <w:sz w:val="24"/>
+          <w:szCs w:val="24"/>
+        </w:rPr>
+        <w:t>Make note of any road related problems for the stand or area.  This could include erosion, slumps, sediment delivery into streams or other waterways, culvert &amp; ditch problems, etc.</w:t>
+      </w:r>
+    </w:p>
+    <w:p>
+      <w:pPr>
+        <w:spacing w:after="0"/>
+        <w:rPr>
+          <w:rFonts w:ascii="Arial" w:hAnsi="Arial" w:cs="Arial"/>
+          <w:i/>
+          <w:sz w:val="24"/>
+          <w:szCs w:val="24"/>
+        </w:rPr>
+      </w:pPr>
+      <w:r>
+        <w:rPr>
+          <w:rFonts w:ascii="Arial" w:hAnsi="Arial" w:cs="Arial"/>
+          <w:b/>
+          <w:i/>
+          <w:sz w:val="24"/>
+          <w:szCs w:val="24"/>
+        </w:rPr>
+        <w:t>Water/Stream/Riparian Health &amp; Issues:</w:t>
+      </w:r>
+      <w:r>
+        <w:rPr>
+          <w:rFonts w:ascii="Arial" w:hAnsi="Arial" w:cs="Arial"/>
+          <w:i/>
+          <w:sz w:val="24"/>
+          <w:szCs w:val="24"/>
+        </w:rPr>
+        <w:t xml:space="preserve"> Make note of any issues related to water, streams, springs in the stand or area.  Erosion, head cutting, cattle grazing effects, sedimentation, culverts, ditches, etc.</w:t>
+      </w:r>
+    </w:p>
+    <w:p>
+      <w:pPr>
+        <w:spacing w:after="0"/>
+        <w:rPr>
+          <w:rFonts w:ascii="Arial" w:hAnsi="Arial" w:cs="Arial"/>
+          <w:i/>
+          <w:sz w:val="24"/>
+          <w:szCs w:val="24"/>
+        </w:rPr>
+      </w:pPr>
+      <w:r>
+        <w:rPr>
+          <w:rFonts w:ascii="Arial" w:hAnsi="Arial" w:cs="Arial"/>
+          <w:b/>
+          <w:sz w:val="24"/>
+          <w:szCs w:val="24"/>
+        </w:rPr>
+        <w:t>Fire Risk (fuel levels &amp; ignition potential)</w:t>
+      </w:r>
+      <w:r>
+        <w:rPr>
+          <w:rFonts w:ascii="Arial" w:hAnsi="Arial" w:cs="Arial"/>
+          <w:b/>
+          <w:sz w:val="24"/>
+          <w:szCs w:val="24"/>
+        </w:rPr>
+        <w:t xml:space="preserve">: </w:t>
+      </w:r>
+      <w:r>
+        <w:rPr>
+          <w:rFonts w:ascii="Arial" w:hAnsi="Arial" w:cs="Arial"/>
+          <w:i/>
+          <w:sz w:val="24"/>
+          <w:szCs w:val="24"/>
+        </w:rPr>
+        <w:t xml:space="preserve">Note the level of fuel on the ground (high, medium, low) and the density and structure of the </w:t>
+      </w:r>
+      <w:r>
+        <w:rPr>
+          <w:rFonts w:ascii="Arial" w:hAnsi="Arial" w:cs="Arial"/>
+          <w:i/>
+          <w:sz w:val="24"/>
+          <w:szCs w:val="24"/>
+        </w:rPr>
+        <w:t xml:space="preserve">forest in the </w:t>
+      </w:r>
+      <w:r>
+        <w:rPr>
+          <w:rFonts w:ascii="Arial" w:hAnsi="Arial" w:cs="Arial"/>
+          <w:i/>
+          <w:sz w:val="24"/>
+          <w:szCs w:val="24"/>
+        </w:rPr>
+        <w:t>stand</w:t>
+      </w:r>
+      <w:r>
+        <w:rPr>
+          <w:rFonts w:ascii="Arial" w:hAnsi="Arial" w:cs="Arial"/>
+          <w:i/>
           <w:sz w:val="24"/>
           <w:szCs w:val="24"/>
         </w:rPr>
@@ -1861,824 +3315,7 @@
       </w:r>
       <w:r>
         <w:rPr>
-          <w:i/>
-          <w:sz w:val="24"/>
-          <w:szCs w:val="24"/>
-        </w:rPr>
-        <w:t>Write in the direction the stand or area faces</w:t>
-      </w:r>
-      <w:r>
-        <w:rPr>
-          <w:i/>
-          <w:sz w:val="24"/>
-          <w:szCs w:val="24"/>
-        </w:rPr>
-        <w:t xml:space="preserve"> (N, NE, E, SE, S, SW, W, NW)</w:t>
-      </w:r>
-      <w:r>
-        <w:rPr>
-          <w:i/>
-          <w:sz w:val="24"/>
-          <w:szCs w:val="24"/>
-        </w:rPr>
-        <w:t>.</w:t>
-      </w:r>
-    </w:p>
-    <w:p>
-      <w:pPr>
-        <w:spacing w:after="0"/>
-        <w:rPr>
-          <w:sz w:val="24"/>
-          <w:szCs w:val="24"/>
-        </w:rPr>
-      </w:pPr>
-      <w:r>
-        <w:rPr>
-          <w:b/>
-          <w:sz w:val="24"/>
-          <w:szCs w:val="24"/>
-        </w:rPr>
-        <w:t>% Slope:</w:t>
-      </w:r>
-      <w:r>
-        <w:rPr>
-          <w:sz w:val="24"/>
-          <w:szCs w:val="24"/>
-        </w:rPr>
-        <w:t xml:space="preserve"> </w:t>
-      </w:r>
-      <w:r>
-        <w:rPr>
-          <w:i/>
-          <w:sz w:val="24"/>
-          <w:szCs w:val="24"/>
-        </w:rPr>
-        <w:t>Write in the approximate or average percent slope.</w:t>
-      </w:r>
-    </w:p>
-    <w:p>
-      <w:pPr>
-        <w:spacing w:after="0"/>
-        <w:rPr>
-          <w:sz w:val="24"/>
-          <w:szCs w:val="24"/>
-        </w:rPr>
-      </w:pPr>
-      <w:r>
-        <w:rPr>
-          <w:b/>
-          <w:sz w:val="24"/>
-          <w:szCs w:val="24"/>
-        </w:rPr>
-        <w:t>Slope position:</w:t>
-      </w:r>
-      <w:r>
-        <w:rPr>
-          <w:sz w:val="24"/>
-          <w:szCs w:val="24"/>
-        </w:rPr>
-        <w:t xml:space="preserve"> </w:t>
-      </w:r>
-      <w:r>
-        <w:rPr>
-          <w:i/>
-          <w:sz w:val="24"/>
-          <w:szCs w:val="24"/>
-        </w:rPr>
-        <w:t>Check off whether the area is on a lower, middle, upper, or ridgetop position.</w:t>
-      </w:r>
-    </w:p>
-    <w:p>
-      <w:pPr>
-        <w:spacing w:after="0"/>
-        <w:rPr>
-          <w:i/>
-          <w:sz w:val="24"/>
-          <w:szCs w:val="24"/>
-        </w:rPr>
-      </w:pPr>
-      <w:r>
-        <w:rPr>
-          <w:b/>
-          <w:sz w:val="24"/>
-          <w:szCs w:val="24"/>
-        </w:rPr>
-        <w:t>Soil Information:</w:t>
-      </w:r>
-      <w:r>
-        <w:rPr>
-          <w:sz w:val="24"/>
-          <w:szCs w:val="24"/>
-        </w:rPr>
-        <w:t xml:space="preserve"> </w:t>
-      </w:r>
-      <w:r>
-        <w:rPr>
-          <w:i/>
-          <w:sz w:val="24"/>
-          <w:szCs w:val="24"/>
-        </w:rPr>
-        <w:t xml:space="preserve">Add any information about the soils that is available to you from either the landowner or obtain it online and add this information after your visit. </w:t>
-      </w:r>
-    </w:p>
-    <w:p>
-      <w:pPr>
-        <w:spacing w:after="0"/>
-        <w:rPr>
-          <w:i/>
-          <w:sz w:val="24"/>
-          <w:szCs w:val="24"/>
-        </w:rPr>
-      </w:pPr>
-      <w:r>
-        <w:rPr>
-          <w:b/>
-          <w:sz w:val="24"/>
-          <w:szCs w:val="24"/>
-        </w:rPr>
-        <w:t>Cover type:</w:t>
-      </w:r>
-      <w:r>
-        <w:rPr>
-          <w:sz w:val="24"/>
-          <w:szCs w:val="24"/>
-        </w:rPr>
-        <w:t xml:space="preserve"> </w:t>
-      </w:r>
-      <w:r>
-        <w:rPr>
-          <w:i/>
-          <w:sz w:val="24"/>
-          <w:szCs w:val="24"/>
-        </w:rPr>
-        <w:t xml:space="preserve">forest, meadow, </w:t>
-      </w:r>
-      <w:r>
-        <w:rPr>
-          <w:i/>
-          <w:sz w:val="24"/>
-          <w:szCs w:val="24"/>
-        </w:rPr>
-        <w:t xml:space="preserve">wetland, </w:t>
-      </w:r>
-      <w:r>
-        <w:rPr>
-          <w:i/>
-          <w:sz w:val="24"/>
-          <w:szCs w:val="24"/>
-        </w:rPr>
-        <w:t>rangeland, juniper woodlands, etc.</w:t>
-      </w:r>
-    </w:p>
-    <w:p>
-      <w:pPr>
-        <w:spacing w:after="0"/>
-        <w:rPr>
-          <w:i/>
-          <w:sz w:val="24"/>
-          <w:szCs w:val="24"/>
-        </w:rPr>
-      </w:pPr>
-      <w:r>
-        <w:rPr>
-          <w:b/>
-          <w:sz w:val="24"/>
-          <w:szCs w:val="24"/>
-        </w:rPr>
-        <w:t>Stand Structure:</w:t>
-      </w:r>
-      <w:r>
-        <w:rPr>
-          <w:sz w:val="24"/>
-          <w:szCs w:val="24"/>
-        </w:rPr>
-        <w:t xml:space="preserve"> </w:t>
-      </w:r>
-      <w:r>
-        <w:rPr>
-          <w:i/>
-          <w:sz w:val="24"/>
-          <w:szCs w:val="24"/>
-        </w:rPr>
-        <w:t xml:space="preserve">Check off whether the </w:t>
-      </w:r>
-      <w:r>
-        <w:rPr>
-          <w:i/>
-          <w:sz w:val="24"/>
-          <w:szCs w:val="24"/>
-        </w:rPr>
-        <w:t xml:space="preserve">stand or </w:t>
-      </w:r>
-      <w:r>
-        <w:rPr>
-          <w:i/>
-          <w:sz w:val="24"/>
-          <w:szCs w:val="24"/>
-        </w:rPr>
-        <w:t xml:space="preserve">area is even-aged, two-aged, or multi-aged. </w:t>
-      </w:r>
-    </w:p>
-    <w:p>
-      <w:pPr>
-        <w:spacing w:after="0"/>
-        <w:rPr>
-          <w:i/>
-          <w:sz w:val="24"/>
-          <w:szCs w:val="24"/>
-        </w:rPr>
-      </w:pPr>
-      <w:r>
-        <w:rPr>
-          <w:b/>
-          <w:sz w:val="24"/>
-          <w:szCs w:val="24"/>
-        </w:rPr>
-        <w:t>Overstory stand density:</w:t>
-      </w:r>
-      <w:r>
-        <w:rPr>
-          <w:sz w:val="24"/>
-          <w:szCs w:val="24"/>
-        </w:rPr>
-        <w:t xml:space="preserve"> </w:t>
-      </w:r>
-      <w:r>
-        <w:rPr>
-          <w:i/>
-          <w:sz w:val="24"/>
-          <w:szCs w:val="24"/>
-        </w:rPr>
-        <w:t>Check off whether stand density is low, medium, or high.  This is a qualitative judgement.</w:t>
-      </w:r>
-    </w:p>
-    <w:p>
-      <w:pPr>
-        <w:spacing w:after="0"/>
-        <w:rPr>
-          <w:i/>
-          <w:sz w:val="24"/>
-          <w:szCs w:val="24"/>
-        </w:rPr>
-      </w:pPr>
-      <w:r>
-        <w:rPr>
-          <w:b/>
-          <w:sz w:val="24"/>
-          <w:szCs w:val="24"/>
-        </w:rPr>
-        <w:t>Overstory species composition:</w:t>
-      </w:r>
-      <w:r>
-        <w:rPr>
-          <w:sz w:val="24"/>
-          <w:szCs w:val="24"/>
-        </w:rPr>
-        <w:t xml:space="preserve"> </w:t>
-      </w:r>
-      <w:r>
-        <w:rPr>
-          <w:i/>
-          <w:sz w:val="24"/>
-          <w:szCs w:val="24"/>
-        </w:rPr>
-        <w:t>Write in the approximate overstory tree species percentages.</w:t>
-      </w:r>
-    </w:p>
-    <w:p>
-      <w:pPr>
-        <w:spacing w:after="0"/>
-        <w:rPr>
-          <w:i/>
-          <w:sz w:val="24"/>
-          <w:szCs w:val="24"/>
-        </w:rPr>
-      </w:pPr>
-      <w:r>
-        <w:rPr>
-          <w:b/>
-          <w:sz w:val="24"/>
-          <w:szCs w:val="24"/>
-        </w:rPr>
-        <w:t>Understory stand density:</w:t>
-      </w:r>
-      <w:r>
-        <w:rPr>
-          <w:sz w:val="24"/>
-          <w:szCs w:val="24"/>
-        </w:rPr>
-        <w:t xml:space="preserve"> </w:t>
-      </w:r>
-      <w:r>
-        <w:rPr>
-          <w:i/>
-          <w:sz w:val="24"/>
-          <w:szCs w:val="24"/>
-        </w:rPr>
-        <w:t>Check off whether understory stand density is low, medium, or high.  This is a qualitative judgement and pertains mostly to two-aged and multi-aged stands.</w:t>
-      </w:r>
-    </w:p>
-    <w:p>
-      <w:pPr>
-        <w:spacing w:after="0"/>
-        <w:rPr>
-          <w:i/>
-          <w:sz w:val="24"/>
-          <w:szCs w:val="24"/>
-        </w:rPr>
-      </w:pPr>
-      <w:r>
-        <w:rPr>
-          <w:b/>
-          <w:sz w:val="24"/>
-          <w:szCs w:val="24"/>
-        </w:rPr>
-        <w:t>Understory species composition:</w:t>
-      </w:r>
-      <w:r>
-        <w:rPr>
-          <w:sz w:val="24"/>
-          <w:szCs w:val="24"/>
-        </w:rPr>
-        <w:t xml:space="preserve"> </w:t>
-      </w:r>
-      <w:r>
-        <w:rPr>
-          <w:i/>
-          <w:sz w:val="24"/>
-          <w:szCs w:val="24"/>
-        </w:rPr>
-        <w:t>Write in the approximate understory tree species percentages.</w:t>
-      </w:r>
-    </w:p>
-    <w:p>
-      <w:pPr>
-        <w:spacing w:after="0"/>
-        <w:rPr>
-          <w:i/>
-          <w:sz w:val="24"/>
-          <w:szCs w:val="24"/>
-        </w:rPr>
-      </w:pPr>
-      <w:r>
-        <w:rPr>
-          <w:b/>
-          <w:sz w:val="24"/>
-          <w:szCs w:val="24"/>
-        </w:rPr>
-        <w:t>Stand/Area history:</w:t>
-      </w:r>
-      <w:r>
-        <w:rPr>
-          <w:sz w:val="24"/>
-          <w:szCs w:val="24"/>
-        </w:rPr>
-        <w:t xml:space="preserve"> </w:t>
-      </w:r>
-      <w:r>
-        <w:rPr>
-          <w:i/>
-          <w:sz w:val="24"/>
-          <w:szCs w:val="24"/>
-        </w:rPr>
-        <w:t xml:space="preserve">Describe prior management activities and/or disturbances that have shaped or influenced the stand as it </w:t>
-      </w:r>
-      <w:r>
-        <w:rPr>
-          <w:i/>
-          <w:sz w:val="24"/>
-          <w:szCs w:val="24"/>
-        </w:rPr>
-        <w:t xml:space="preserve">appears </w:t>
-      </w:r>
-      <w:r>
-        <w:rPr>
-          <w:i/>
-          <w:sz w:val="24"/>
-          <w:szCs w:val="24"/>
-        </w:rPr>
-        <w:t>today.</w:t>
-      </w:r>
-    </w:p>
-    <w:p>
-      <w:pPr>
-        <w:spacing w:after="0"/>
-        <w:rPr>
-          <w:i/>
-          <w:sz w:val="24"/>
-          <w:szCs w:val="24"/>
-        </w:rPr>
-      </w:pPr>
-      <w:r>
-        <w:rPr>
-          <w:b/>
-          <w:sz w:val="24"/>
-          <w:szCs w:val="24"/>
-        </w:rPr>
-        <w:t xml:space="preserve">Insects </w:t>
-      </w:r>
-      <w:r>
-        <w:rPr>
-          <w:b/>
-          <w:sz w:val="24"/>
-          <w:szCs w:val="24"/>
-        </w:rPr>
-        <w:t>P</w:t>
-      </w:r>
-      <w:r>
-        <w:rPr>
-          <w:b/>
-          <w:sz w:val="24"/>
-          <w:szCs w:val="24"/>
-        </w:rPr>
-        <w:t>resent:</w:t>
-      </w:r>
-      <w:r>
-        <w:rPr>
-          <w:sz w:val="24"/>
-          <w:szCs w:val="24"/>
-        </w:rPr>
-        <w:t xml:space="preserve"> </w:t>
-      </w:r>
-      <w:r>
-        <w:rPr>
-          <w:i/>
-          <w:sz w:val="24"/>
-          <w:szCs w:val="24"/>
-        </w:rPr>
-        <w:t xml:space="preserve">If past or present insect damage is apparent in the stand or area, list the insects observed, if known. </w:t>
-      </w:r>
-    </w:p>
-    <w:p>
-      <w:pPr>
-        <w:spacing w:after="0"/>
-        <w:rPr>
-          <w:i/>
-          <w:sz w:val="24"/>
-          <w:szCs w:val="24"/>
-        </w:rPr>
-      </w:pPr>
-      <w:r>
-        <w:rPr>
-          <w:b/>
-          <w:sz w:val="24"/>
-          <w:szCs w:val="24"/>
-        </w:rPr>
-        <w:t xml:space="preserve">Diseases </w:t>
-      </w:r>
-      <w:r>
-        <w:rPr>
-          <w:b/>
-          <w:sz w:val="24"/>
-          <w:szCs w:val="24"/>
-        </w:rPr>
-        <w:t>P</w:t>
-      </w:r>
-      <w:r>
-        <w:rPr>
-          <w:b/>
-          <w:sz w:val="24"/>
-          <w:szCs w:val="24"/>
-        </w:rPr>
-        <w:t>resent:</w:t>
-      </w:r>
-      <w:r>
-        <w:rPr>
-          <w:sz w:val="24"/>
-          <w:szCs w:val="24"/>
-        </w:rPr>
-        <w:t xml:space="preserve"> </w:t>
-      </w:r>
-      <w:r>
-        <w:rPr>
-          <w:i/>
-          <w:sz w:val="24"/>
-          <w:szCs w:val="24"/>
-        </w:rPr>
-        <w:t>If past or present disease damage is apparent in the stand or area, list diseases observed, if known.</w:t>
-      </w:r>
-    </w:p>
-    <w:p>
-      <w:pPr>
-        <w:spacing w:after="0"/>
-        <w:rPr>
-          <w:sz w:val="24"/>
-          <w:szCs w:val="24"/>
-        </w:rPr>
-      </w:pPr>
-      <w:r>
-        <w:rPr>
-          <w:b/>
-          <w:sz w:val="24"/>
-          <w:szCs w:val="24"/>
-        </w:rPr>
-        <w:t>Invasive Plants &amp; Animals:</w:t>
-      </w:r>
-      <w:r>
-        <w:rPr>
-          <w:sz w:val="24"/>
-          <w:szCs w:val="24"/>
-        </w:rPr>
-        <w:t xml:space="preserve"> </w:t>
-      </w:r>
-      <w:r>
-        <w:rPr>
-          <w:i/>
-          <w:sz w:val="24"/>
-          <w:szCs w:val="24"/>
-        </w:rPr>
-        <w:t>List any invasive plants or animals observed by the evaluator or landowner.</w:t>
-      </w:r>
-    </w:p>
-    <w:p>
-      <w:pPr>
-        <w:spacing w:after="0"/>
-        <w:rPr>
-          <w:sz w:val="24"/>
-          <w:szCs w:val="24"/>
-        </w:rPr>
-      </w:pPr>
-      <w:r>
-        <w:rPr>
-          <w:b/>
-          <w:sz w:val="24"/>
-          <w:szCs w:val="24"/>
-        </w:rPr>
-        <w:t>Wildlife Damage/Issues:</w:t>
-      </w:r>
-      <w:r>
-        <w:rPr>
-          <w:sz w:val="24"/>
-          <w:szCs w:val="24"/>
-        </w:rPr>
-        <w:t xml:space="preserve">  </w:t>
-      </w:r>
-      <w:r>
-        <w:rPr>
-          <w:i/>
-          <w:sz w:val="24"/>
-          <w:szCs w:val="24"/>
-        </w:rPr>
-        <w:t>Describe wildlife damage to tree seedlings, saplings or mature trees.  If regeneration is damaged, estimate the percentage of seedlings/saplings affected.</w:t>
-      </w:r>
-    </w:p>
-    <w:p>
-      <w:pPr>
-        <w:spacing w:after="0"/>
-        <w:rPr>
-          <w:i/>
-          <w:sz w:val="24"/>
-          <w:szCs w:val="24"/>
-        </w:rPr>
-      </w:pPr>
-      <w:r>
-        <w:rPr>
-          <w:b/>
-          <w:sz w:val="24"/>
-          <w:szCs w:val="24"/>
-        </w:rPr>
-        <w:t>Mistletoe Infections:</w:t>
-      </w:r>
-      <w:r>
-        <w:rPr>
-          <w:i/>
-          <w:sz w:val="24"/>
-          <w:szCs w:val="24"/>
-        </w:rPr>
-        <w:t xml:space="preserve"> Check whether mistletoe infections are isolated/</w:t>
-      </w:r>
-      <w:r>
-        <w:rPr>
-          <w:i/>
-          <w:sz w:val="24"/>
-          <w:szCs w:val="24"/>
-        </w:rPr>
-        <w:t xml:space="preserve">grouped </w:t>
-      </w:r>
-      <w:r>
-        <w:rPr>
-          <w:i/>
-          <w:sz w:val="24"/>
-          <w:szCs w:val="24"/>
-        </w:rPr>
-        <w:t xml:space="preserve">or whether it is, more or less, uniform throughout the stand or area.  </w:t>
-      </w:r>
-    </w:p>
-    <w:p>
-      <w:pPr>
-        <w:spacing w:after="0"/>
-        <w:rPr>
-          <w:i/>
-          <w:color w:val="FF0000"/>
-          <w:sz w:val="24"/>
-          <w:szCs w:val="24"/>
-        </w:rPr>
-      </w:pPr>
-      <w:r>
-        <w:rPr>
-          <w:b/>
-          <w:sz w:val="24"/>
-          <w:szCs w:val="24"/>
-        </w:rPr>
-        <w:t>Hawksworth infection rating:</w:t>
-      </w:r>
-      <w:r>
-        <w:rPr>
-          <w:i/>
-          <w:sz w:val="24"/>
-          <w:szCs w:val="24"/>
-        </w:rPr>
-        <w:t xml:space="preserve"> Rate the mistletoe infection level and check the appropriate rating.  If you are not familiar with this rating system and how to do it, write your observations elsewhere, such under “Diagnosis &amp; Suggestions.”</w:t>
-      </w:r>
-    </w:p>
-    <w:p>
-      <w:pPr>
-        <w:spacing w:after="0"/>
-        <w:rPr>
-          <w:i/>
-          <w:sz w:val="24"/>
-          <w:szCs w:val="24"/>
-        </w:rPr>
-      </w:pPr>
-      <w:r>
-        <w:rPr>
-          <w:b/>
-          <w:sz w:val="24"/>
-          <w:szCs w:val="24"/>
-        </w:rPr>
-        <w:t>Tree species infected:</w:t>
-      </w:r>
-      <w:r>
-        <w:rPr>
-          <w:b/>
-          <w:sz w:val="24"/>
-          <w:szCs w:val="24"/>
-        </w:rPr>
-        <w:t xml:space="preserve"> </w:t>
-      </w:r>
-      <w:r>
-        <w:rPr>
-          <w:i/>
-          <w:sz w:val="24"/>
-          <w:szCs w:val="24"/>
-        </w:rPr>
-        <w:t>List the tree species infected with mistletoe.</w:t>
-      </w:r>
-    </w:p>
-    <w:p>
-      <w:pPr>
-        <w:spacing w:after="0"/>
-        <w:rPr>
-          <w:i/>
-          <w:sz w:val="24"/>
-          <w:szCs w:val="24"/>
-        </w:rPr>
-      </w:pPr>
-      <w:r>
-        <w:rPr>
-          <w:b/>
-          <w:sz w:val="24"/>
-          <w:szCs w:val="24"/>
-        </w:rPr>
-        <w:t xml:space="preserve">Other issues: </w:t>
-      </w:r>
-      <w:r>
-        <w:rPr>
-          <w:i/>
-          <w:sz w:val="24"/>
-          <w:szCs w:val="24"/>
-        </w:rPr>
-        <w:t>Describe any other health related issues you observed.</w:t>
-      </w:r>
-    </w:p>
-    <w:p>
-      <w:pPr>
-        <w:spacing w:after="0"/>
-        <w:rPr>
-          <w:i/>
-          <w:sz w:val="24"/>
-          <w:szCs w:val="24"/>
-        </w:rPr>
-      </w:pPr>
-      <w:r>
-        <w:rPr>
-          <w:b/>
-          <w:sz w:val="24"/>
-          <w:szCs w:val="24"/>
-        </w:rPr>
-        <w:t xml:space="preserve">Road Health/Condition: </w:t>
-      </w:r>
-      <w:r>
-        <w:rPr>
-          <w:i/>
-          <w:sz w:val="24"/>
-          <w:szCs w:val="24"/>
-        </w:rPr>
-        <w:t xml:space="preserve">Make note of any road related problems for the stand or area.  This could include erosion, slumps, sediment delivery into streams or other waterways, culvert </w:t>
-      </w:r>
-      <w:r>
-        <w:rPr>
-          <w:i/>
-          <w:sz w:val="24"/>
-          <w:szCs w:val="24"/>
-        </w:rPr>
-        <w:t xml:space="preserve">&amp; ditch </w:t>
-      </w:r>
-      <w:r>
-        <w:rPr>
-          <w:i/>
-          <w:sz w:val="24"/>
-          <w:szCs w:val="24"/>
-        </w:rPr>
-        <w:t>problems, etc.</w:t>
-      </w:r>
-    </w:p>
-    <w:p>
-      <w:pPr>
-        <w:spacing w:after="0"/>
-        <w:rPr>
-          <w:i/>
-          <w:sz w:val="24"/>
-          <w:szCs w:val="24"/>
-        </w:rPr>
-      </w:pPr>
-      <w:r>
-        <w:rPr>
-          <w:b/>
-          <w:i/>
-          <w:sz w:val="24"/>
-          <w:szCs w:val="24"/>
-        </w:rPr>
-        <w:t>Water/Stream/Riparian Health &amp; Issues:</w:t>
-      </w:r>
-      <w:r>
-        <w:rPr>
-          <w:i/>
-          <w:sz w:val="24"/>
-          <w:szCs w:val="24"/>
-        </w:rPr>
-        <w:t xml:space="preserve"> Make note of any issues related to water, streams, springs in the stand or area.  Erosion, head cutting, cattle grazing effects, sedimentation, culverts, ditches, etc.</w:t>
-      </w:r>
-    </w:p>
-    <w:p>
-      <w:pPr>
-        <w:spacing w:after="0"/>
-        <w:rPr>
-          <w:i/>
-          <w:sz w:val="24"/>
-          <w:szCs w:val="24"/>
-        </w:rPr>
-      </w:pPr>
-      <w:r>
-        <w:rPr>
-          <w:b/>
-          <w:sz w:val="24"/>
-          <w:szCs w:val="24"/>
-        </w:rPr>
-        <w:t>Fire Risk (fuel levels &amp; ignition potential)</w:t>
-      </w:r>
-      <w:r>
-        <w:rPr>
-          <w:b/>
-          <w:sz w:val="24"/>
-          <w:szCs w:val="24"/>
-        </w:rPr>
-        <w:t xml:space="preserve">: </w:t>
-      </w:r>
-      <w:r>
-        <w:rPr>
-          <w:i/>
-          <w:sz w:val="24"/>
-          <w:szCs w:val="24"/>
-        </w:rPr>
-        <w:t xml:space="preserve">Note the level of fuel on the ground (high, medium, low) and the density and structure of the </w:t>
-      </w:r>
-      <w:r>
-        <w:rPr>
-          <w:i/>
-          <w:sz w:val="24"/>
-          <w:szCs w:val="24"/>
-        </w:rPr>
-        <w:t xml:space="preserve">forest in the </w:t>
-      </w:r>
-      <w:r>
-        <w:rPr>
-          <w:i/>
-          <w:sz w:val="24"/>
-          <w:szCs w:val="24"/>
-        </w:rPr>
-        <w:t>stand</w:t>
-      </w:r>
-      <w:r>
-        <w:rPr>
-          <w:i/>
-          <w:sz w:val="24"/>
-          <w:szCs w:val="24"/>
-        </w:rPr>
-        <w:t xml:space="preserve"> </w:t>
-      </w:r>
-      <w:r>
-        <w:rPr>
+          <w:rFonts w:ascii="Arial" w:hAnsi="Arial" w:cs="Arial"/>
           <w:i/>
           <w:sz w:val="24"/>
           <w:szCs w:val="24"/>
@@ -2687,6 +3324,7 @@
       </w:r>
       <w:r>
         <w:rPr>
+          <w:rFonts w:ascii="Arial" w:hAnsi="Arial" w:cs="Arial"/>
           <w:i/>
           <w:sz w:val="24"/>
           <w:szCs w:val="24"/>
@@ -2695,6 +3333,7 @@
       </w:r>
       <w:r>
         <w:rPr>
+          <w:rFonts w:ascii="Arial" w:hAnsi="Arial" w:cs="Arial"/>
           <w:i/>
           <w:sz w:val="24"/>
           <w:szCs w:val="24"/>
@@ -2706,13 +3345,15 @@
       <w:pPr>
         <w:spacing w:after="0"/>
         <w:rPr>
-          <w:i/>
-          <w:sz w:val="24"/>
-          <w:szCs w:val="24"/>
-        </w:rPr>
-      </w:pPr>
-      <w:r>
-        <w:rPr>
+          <w:rFonts w:ascii="Arial" w:hAnsi="Arial" w:cs="Arial"/>
+          <w:i/>
+          <w:sz w:val="24"/>
+          <w:szCs w:val="24"/>
+        </w:rPr>
+      </w:pPr>
+      <w:r>
+        <w:rPr>
+          <w:rFonts w:ascii="Arial" w:hAnsi="Arial" w:cs="Arial"/>
           <w:b/>
           <w:sz w:val="24"/>
           <w:szCs w:val="24"/>
@@ -2721,6 +3362,7 @@
       </w:r>
       <w:r>
         <w:rPr>
+          <w:rFonts w:ascii="Arial" w:hAnsi="Arial" w:cs="Arial"/>
           <w:i/>
           <w:sz w:val="24"/>
           <w:szCs w:val="24"/>
@@ -2729,6 +3371,7 @@
       </w:r>
       <w:r>
         <w:rPr>
+          <w:rFonts w:ascii="Arial" w:hAnsi="Arial" w:cs="Arial"/>
           <w:i/>
           <w:sz w:val="24"/>
           <w:szCs w:val="24"/>
@@ -2737,6 +3380,7 @@
       </w:r>
       <w:r>
         <w:rPr>
+          <w:rFonts w:ascii="Arial" w:hAnsi="Arial" w:cs="Arial"/>
           <w:i/>
           <w:sz w:val="24"/>
           <w:szCs w:val="24"/>
@@ -2745,6 +3389,7 @@
       </w:r>
       <w:r>
         <w:rPr>
+          <w:rFonts w:ascii="Arial" w:hAnsi="Arial" w:cs="Arial"/>
           <w:i/>
           <w:sz w:val="24"/>
           <w:szCs w:val="24"/>
@@ -2753,6 +3398,7 @@
       </w:r>
       <w:r>
         <w:rPr>
+          <w:rFonts w:ascii="Arial" w:hAnsi="Arial" w:cs="Arial"/>
           <w:i/>
           <w:sz w:val="24"/>
           <w:szCs w:val="24"/>
@@ -2764,13 +3410,15 @@
       <w:pPr>
         <w:spacing w:after="0"/>
         <w:rPr>
-          <w:i/>
-          <w:sz w:val="24"/>
-          <w:szCs w:val="24"/>
-        </w:rPr>
-      </w:pPr>
-      <w:r>
-        <w:rPr>
+          <w:rFonts w:ascii="Arial" w:hAnsi="Arial" w:cs="Arial"/>
+          <w:i/>
+          <w:sz w:val="24"/>
+          <w:szCs w:val="24"/>
+        </w:rPr>
+      </w:pPr>
+      <w:r>
+        <w:rPr>
+          <w:rFonts w:ascii="Arial" w:hAnsi="Arial" w:cs="Arial"/>
           <w:b/>
           <w:sz w:val="24"/>
           <w:szCs w:val="24"/>
@@ -2779,6 +3427,7 @@
       </w:r>
       <w:r>
         <w:rPr>
+          <w:rFonts w:ascii="Arial" w:hAnsi="Arial" w:cs="Arial"/>
           <w:i/>
           <w:sz w:val="24"/>
           <w:szCs w:val="24"/>
@@ -2790,29 +3439,24 @@
       <w:pPr>
         <w:spacing w:after="0"/>
         <w:rPr>
-          <w:i/>
-          <w:sz w:val="24"/>
-          <w:szCs w:val="24"/>
-        </w:rPr>
-      </w:pPr>
-      <w:r>
-        <w:rPr>
-          <w:b/>
-          <w:sz w:val="24"/>
-          <w:szCs w:val="24"/>
-        </w:rPr>
-        <w:t>Contract info:</w:t>
-      </w:r>
-      <w:r>
-        <w:rPr>
-          <w:b/>
-          <w:sz w:val="24"/>
-          <w:szCs w:val="24"/>
-        </w:rPr>
-        <w:t xml:space="preserve"> </w:t>
-      </w:r>
-      <w:r>
-        <w:rPr>
+          <w:rFonts w:ascii="Arial" w:hAnsi="Arial" w:cs="Arial"/>
+          <w:i/>
+          <w:sz w:val="24"/>
+          <w:szCs w:val="24"/>
+        </w:rPr>
+      </w:pPr>
+      <w:r>
+        <w:rPr>
+          <w:rFonts w:ascii="Arial" w:hAnsi="Arial" w:cs="Arial"/>
+          <w:b/>
+          <w:sz w:val="24"/>
+          <w:szCs w:val="24"/>
+        </w:rPr>
+        <w:t xml:space="preserve">Contract info: </w:t>
+      </w:r>
+      <w:r>
+        <w:rPr>
+          <w:rFonts w:ascii="Arial" w:hAnsi="Arial" w:cs="Arial"/>
           <w:i/>
           <w:sz w:val="24"/>
           <w:szCs w:val="24"/>
@@ -2824,16 +3468,18 @@
       <w:pPr>
         <w:spacing w:after="0"/>
         <w:rPr>
-          <w:i/>
-          <w:sz w:val="24"/>
-          <w:szCs w:val="24"/>
-        </w:rPr>
-      </w:pPr>
-    </w:p>
-    <w:p>
-      <w:pPr>
-        <w:spacing w:after="0"/>
-        <w:rPr>
+          <w:rFonts w:ascii="Arial" w:hAnsi="Arial" w:cs="Arial"/>
+          <w:i/>
+          <w:sz w:val="24"/>
+          <w:szCs w:val="24"/>
+        </w:rPr>
+      </w:pPr>
+    </w:p>
+    <w:p>
+      <w:pPr>
+        <w:spacing w:after="0"/>
+        <w:rPr>
+          <w:rFonts w:ascii="Arial" w:hAnsi="Arial" w:cs="Arial"/>
           <w:i/>
           <w:sz w:val="24"/>
           <w:szCs w:val="24"/>
@@ -3515,6 +4161,13 @@
     <w:pitch w:val="variable"/>
     <w:sig w:usb0="E0002EFF" w:usb1="C000785B" w:usb2="00000009" w:usb3="00000000" w:csb0="000001FF" w:csb1="00000000"/>
   </w:font>
+  <w:font w:name="Arial">
+    <w:panose1 w:val="020B0604020202020204"/>
+    <w:charset w:val="00"/>
+    <w:family w:val="swiss"/>
+    <w:pitch w:val="variable"/>
+    <w:sig w:usb0="E0002EFF" w:usb1="C000785B" w:usb2="00000009" w:usb3="00000000" w:csb0="000001FF" w:csb1="00000000"/>
+  </w:font>
   <w:font w:name="Calibri Light">
     <w:panose1 w:val="020F0302020204030204"/>
     <w:charset w:val="00"/>
@@ -3545,6 +4198,7 @@
     <w:rsid w:val="00442332"/>
     <w:rsid w:val="00602E51"/>
     <w:rsid w:val="00C813FA"/>
+    <w:rsid w:val="00D57D12"/>
     <w:rsid w:val="00D76F0D"/>
     <w:rsid w:val="00F87BF0"/>
   </w:rsids>
@@ -4005,64 +4659,8 @@
       <w:color w:val="808080"/>
     </w:rPr>
   </w:style>
-  <w:style w:type="paragraph" w:customStyle="1" w:styleId="A2AA4DCEA95A48549EB53AD1328D85FA1">
-    <w:name w:val="A2AA4DCEA95A48549EB53AD1328D85FA1"/>
-    <w:rsid w:val="00C813FA"/>
-    <w:rPr>
-      <w:rFonts w:eastAsiaTheme="minorHAnsi"/>
-    </w:rPr>
-  </w:style>
-  <w:style w:type="paragraph" w:customStyle="1" w:styleId="A2AA4DCEA95A48549EB53AD1328D85FA">
-    <w:name w:val="A2AA4DCEA95A48549EB53AD1328D85FA"/>
-    <w:rsid w:val="00C813FA"/>
-    <w:rPr>
-      <w:rFonts w:eastAsiaTheme="minorHAnsi"/>
-    </w:rPr>
-  </w:style>
-  <w:style w:type="paragraph" w:customStyle="1" w:styleId="7ED312A86FF948D08A90C23C1019E255">
-    <w:name w:val="7ED312A86FF948D08A90C23C1019E255"/>
-    <w:rsid w:val="00C813FA"/>
-    <w:rPr>
-      <w:rFonts w:eastAsiaTheme="minorHAnsi"/>
-    </w:rPr>
-  </w:style>
-  <w:style w:type="paragraph" w:customStyle="1" w:styleId="A2AA4DCEA95A48549EB53AD1328D85FA2">
-    <w:name w:val="A2AA4DCEA95A48549EB53AD1328D85FA2"/>
-    <w:rsid w:val="00C813FA"/>
-    <w:rPr>
-      <w:rFonts w:eastAsiaTheme="minorHAnsi"/>
-    </w:rPr>
-  </w:style>
   <w:style w:type="paragraph" w:customStyle="1" w:styleId="7ED312A86FF948D08A90C23C1019E2551">
     <w:name w:val="7ED312A86FF948D08A90C23C1019E2551"/>
-    <w:rsid w:val="00C813FA"/>
-    <w:rPr>
-      <w:rFonts w:eastAsiaTheme="minorHAnsi"/>
-    </w:rPr>
-  </w:style>
-  <w:style w:type="paragraph" w:customStyle="1" w:styleId="A2AA4DCEA95A48549EB53AD1328D85FA3">
-    <w:name w:val="A2AA4DCEA95A48549EB53AD1328D85FA3"/>
-    <w:rsid w:val="00C813FA"/>
-    <w:rPr>
-      <w:rFonts w:eastAsiaTheme="minorHAnsi"/>
-    </w:rPr>
-  </w:style>
-  <w:style w:type="paragraph" w:customStyle="1" w:styleId="A2AA4DCEA95A48549EB53AD1328D85FA4">
-    <w:name w:val="A2AA4DCEA95A48549EB53AD1328D85FA4"/>
-    <w:rsid w:val="00C813FA"/>
-    <w:rPr>
-      <w:rFonts w:eastAsiaTheme="minorHAnsi"/>
-    </w:rPr>
-  </w:style>
-  <w:style w:type="paragraph" w:customStyle="1" w:styleId="A2AA4DCEA95A48549EB53AD1328D85FA5">
-    <w:name w:val="A2AA4DCEA95A48549EB53AD1328D85FA5"/>
-    <w:rsid w:val="00C813FA"/>
-    <w:rPr>
-      <w:rFonts w:eastAsiaTheme="minorHAnsi"/>
-    </w:rPr>
-  </w:style>
-  <w:style w:type="paragraph" w:customStyle="1" w:styleId="A2AA4DCEA95A48549EB53AD1328D85FA6">
-    <w:name w:val="A2AA4DCEA95A48549EB53AD1328D85FA6"/>
     <w:rsid w:val="00C813FA"/>
     <w:rPr>
       <w:rFonts w:eastAsiaTheme="minorHAnsi"/>

</xml_diff>